<commit_message>
Added zvit for the lab07
</commit_message>
<xml_diff>
--- a/Lab05/звіт.docx
+++ b/Lab05/звіт.docx
@@ -15,6 +15,9 @@
         <w:jc w:val="center"/>
       </w:pPr>
       <w:r>
+        <w:rPr>
+          <w:noProof/>
+        </w:rPr>
         <w:drawing>
           <wp:inline distT="0" distB="0" distL="0" distR="0" wp14:anchorId="1FFA78BD" wp14:editId="3791FAF8">
             <wp:extent cx="3345815" cy="2700186"/>
@@ -62,14 +65,12 @@
       <w:r>
         <w:t xml:space="preserve">Структура таблиць </w:t>
       </w:r>
-      <w:proofErr w:type="spellStart"/>
       <w:r>
         <w:rPr>
           <w:lang w:val="en-US"/>
         </w:rPr>
         <w:t>MySql</w:t>
       </w:r>
-      <w:proofErr w:type="spellEnd"/>
     </w:p>
     <w:p>
       <w:pPr>
@@ -103,6 +104,7 @@
       </w:pPr>
       <w:r>
         <w:rPr>
+          <w:noProof/>
           <w:lang w:val="en-US"/>
         </w:rPr>
         <w:drawing>
@@ -155,6 +157,9 @@
         <w:jc w:val="center"/>
       </w:pPr>
       <w:r>
+        <w:rPr>
+          <w:noProof/>
+        </w:rPr>
         <w:drawing>
           <wp:inline distT="0" distB="0" distL="0" distR="0" wp14:anchorId="2946663F" wp14:editId="01D2BEE4">
             <wp:extent cx="2438400" cy="2492347"/>
@@ -205,6 +210,9 @@
         <w:jc w:val="center"/>
       </w:pPr>
       <w:r>
+        <w:rPr>
+          <w:noProof/>
+        </w:rPr>
         <w:lastRenderedPageBreak/>
         <w:drawing>
           <wp:inline distT="0" distB="0" distL="0" distR="0" wp14:anchorId="142EFA84" wp14:editId="42702CE6">
@@ -247,12 +255,23 @@
       <w:pPr>
         <w:jc w:val="center"/>
       </w:pPr>
+      <w:r>
+        <w:t>Спроба зареєструватись.</w:t>
+      </w:r>
     </w:p>
     <w:p>
       <w:pPr>
         <w:jc w:val="center"/>
       </w:pPr>
-      <w:r>
+    </w:p>
+    <w:p>
+      <w:pPr>
+        <w:jc w:val="center"/>
+      </w:pPr>
+      <w:r>
+        <w:rPr>
+          <w:noProof/>
+        </w:rPr>
         <w:drawing>
           <wp:inline distT="0" distB="0" distL="0" distR="0" wp14:anchorId="5731AE34" wp14:editId="330A5FCF">
             <wp:extent cx="3092450" cy="2598697"/>
@@ -293,8 +312,3275 @@
     <w:p>
       <w:pPr>
         <w:jc w:val="center"/>
+      </w:pPr>
+      <w:r>
+        <w:t>Результат успішний.</w:t>
+      </w:r>
+    </w:p>
+    <w:p>
+      <w:pPr>
+        <w:jc w:val="center"/>
+      </w:pPr>
+      <w:r>
+        <w:drawing>
+          <wp:inline distT="0" distB="0" distL="0" distR="0" wp14:anchorId="7EF1D688" wp14:editId="3FA9828B">
+            <wp:extent cx="2785110" cy="1868797"/>
+            <wp:effectExtent l="0" t="0" r="0" b="0"/>
+            <wp:docPr id="6" name="Рисунок 6"/>
+            <wp:cNvGraphicFramePr>
+              <a:graphicFrameLocks xmlns:a="http://schemas.openxmlformats.org/drawingml/2006/main" noChangeAspect="1"/>
+            </wp:cNvGraphicFramePr>
+            <a:graphic xmlns:a="http://schemas.openxmlformats.org/drawingml/2006/main">
+              <a:graphicData uri="http://schemas.openxmlformats.org/drawingml/2006/picture">
+                <pic:pic xmlns:pic="http://schemas.openxmlformats.org/drawingml/2006/picture">
+                  <pic:nvPicPr>
+                    <pic:cNvPr id="1" name=""/>
+                    <pic:cNvPicPr/>
+                  </pic:nvPicPr>
+                  <pic:blipFill>
+                    <a:blip r:embed="rId9"/>
+                    <a:stretch>
+                      <a:fillRect/>
+                    </a:stretch>
+                  </pic:blipFill>
+                  <pic:spPr>
+                    <a:xfrm>
+                      <a:off x="0" y="0"/>
+                      <a:ext cx="2790736" cy="1872572"/>
+                    </a:xfrm>
+                    <a:prstGeom prst="rect">
+                      <a:avLst/>
+                    </a:prstGeom>
+                  </pic:spPr>
+                </pic:pic>
+              </a:graphicData>
+            </a:graphic>
+          </wp:inline>
+        </w:drawing>
+      </w:r>
+    </w:p>
+    <w:p>
+      <w:pPr>
+        <w:jc w:val="center"/>
+      </w:pPr>
+      <w:r>
+        <w:t>Меню входу на сторінку.</w:t>
+      </w:r>
+    </w:p>
+    <w:p>
+      <w:pPr>
+        <w:jc w:val="center"/>
+      </w:pPr>
+      <w:r>
+        <w:lastRenderedPageBreak/>
+        <w:drawing>
+          <wp:inline distT="0" distB="0" distL="0" distR="0" wp14:anchorId="05698A7C" wp14:editId="145CC0B3">
+            <wp:extent cx="3103245" cy="1965587"/>
+            <wp:effectExtent l="0" t="0" r="1905" b="0"/>
+            <wp:docPr id="7" name="Рисунок 7"/>
+            <wp:cNvGraphicFramePr>
+              <a:graphicFrameLocks xmlns:a="http://schemas.openxmlformats.org/drawingml/2006/main" noChangeAspect="1"/>
+            </wp:cNvGraphicFramePr>
+            <a:graphic xmlns:a="http://schemas.openxmlformats.org/drawingml/2006/main">
+              <a:graphicData uri="http://schemas.openxmlformats.org/drawingml/2006/picture">
+                <pic:pic xmlns:pic="http://schemas.openxmlformats.org/drawingml/2006/picture">
+                  <pic:nvPicPr>
+                    <pic:cNvPr id="1" name=""/>
+                    <pic:cNvPicPr/>
+                  </pic:nvPicPr>
+                  <pic:blipFill>
+                    <a:blip r:embed="rId10"/>
+                    <a:stretch>
+                      <a:fillRect/>
+                    </a:stretch>
+                  </pic:blipFill>
+                  <pic:spPr>
+                    <a:xfrm>
+                      <a:off x="0" y="0"/>
+                      <a:ext cx="3106548" cy="1967679"/>
+                    </a:xfrm>
+                    <a:prstGeom prst="rect">
+                      <a:avLst/>
+                    </a:prstGeom>
+                  </pic:spPr>
+                </pic:pic>
+              </a:graphicData>
+            </a:graphic>
+          </wp:inline>
+        </w:drawing>
+      </w:r>
+    </w:p>
+    <w:p>
+      <w:pPr>
+        <w:jc w:val="center"/>
+      </w:pPr>
+      <w:r>
+        <w:t>Після входу, користувача перекидує на його профіль.</w:t>
+      </w:r>
+    </w:p>
+    <w:p>
+      <w:pPr>
+        <w:jc w:val="center"/>
+      </w:pPr>
+      <w:r>
+        <w:drawing>
+          <wp:inline distT="0" distB="0" distL="0" distR="0" wp14:anchorId="60B1285E" wp14:editId="440DFA34">
+            <wp:extent cx="2805422" cy="2598420"/>
+            <wp:effectExtent l="0" t="0" r="0" b="0"/>
+            <wp:docPr id="8" name="Рисунок 8"/>
+            <wp:cNvGraphicFramePr>
+              <a:graphicFrameLocks xmlns:a="http://schemas.openxmlformats.org/drawingml/2006/main" noChangeAspect="1"/>
+            </wp:cNvGraphicFramePr>
+            <a:graphic xmlns:a="http://schemas.openxmlformats.org/drawingml/2006/main">
+              <a:graphicData uri="http://schemas.openxmlformats.org/drawingml/2006/picture">
+                <pic:pic xmlns:pic="http://schemas.openxmlformats.org/drawingml/2006/picture">
+                  <pic:nvPicPr>
+                    <pic:cNvPr id="1" name=""/>
+                    <pic:cNvPicPr/>
+                  </pic:nvPicPr>
+                  <pic:blipFill>
+                    <a:blip r:embed="rId11"/>
+                    <a:stretch>
+                      <a:fillRect/>
+                    </a:stretch>
+                  </pic:blipFill>
+                  <pic:spPr>
+                    <a:xfrm>
+                      <a:off x="0" y="0"/>
+                      <a:ext cx="2817205" cy="2609333"/>
+                    </a:xfrm>
+                    <a:prstGeom prst="rect">
+                      <a:avLst/>
+                    </a:prstGeom>
+                  </pic:spPr>
+                </pic:pic>
+              </a:graphicData>
+            </a:graphic>
+          </wp:inline>
+        </w:drawing>
+      </w:r>
+      <w:r>
+        <w:t xml:space="preserve"> </w:t>
+      </w:r>
+    </w:p>
+    <w:p>
+      <w:pPr>
+        <w:jc w:val="center"/>
+      </w:pPr>
+      <w:r>
+        <w:t>Далі можна видалити або оновити дані користувача.</w:t>
+      </w:r>
+    </w:p>
+    <w:p>
+      <w:r>
+        <w:t>Логіка входу та реєстрації аккаунтів</w:t>
+      </w:r>
+    </w:p>
+    <w:p>
+      <w:pPr>
+        <w:shd w:val="clear" w:color="auto" w:fill="1E1F22"/>
+        <w:tabs>
+          <w:tab w:val="left" w:pos="916"/>
+          <w:tab w:val="left" w:pos="1832"/>
+          <w:tab w:val="left" w:pos="2748"/>
+          <w:tab w:val="left" w:pos="3664"/>
+          <w:tab w:val="left" w:pos="4580"/>
+          <w:tab w:val="left" w:pos="5496"/>
+          <w:tab w:val="left" w:pos="6412"/>
+          <w:tab w:val="left" w:pos="7328"/>
+          <w:tab w:val="left" w:pos="8244"/>
+          <w:tab w:val="left" w:pos="9160"/>
+          <w:tab w:val="left" w:pos="10076"/>
+          <w:tab w:val="left" w:pos="10992"/>
+          <w:tab w:val="left" w:pos="11908"/>
+          <w:tab w:val="left" w:pos="12824"/>
+          <w:tab w:val="left" w:pos="13740"/>
+          <w:tab w:val="left" w:pos="14656"/>
+        </w:tabs>
+        <w:spacing w:after="0" w:line="240" w:lineRule="auto"/>
+        <w:rPr>
+          <w:rFonts w:ascii="Courier New" w:eastAsia="Times New Roman" w:hAnsi="Courier New" w:cs="Courier New"/>
+          <w:color w:val="BCBEC4"/>
+          <w:sz w:val="20"/>
+          <w:szCs w:val="20"/>
+          <w:lang w:eastAsia="uk-UA"/>
+        </w:rPr>
+      </w:pPr>
+      <w:r>
+        <w:rPr>
+          <w:rFonts w:ascii="Courier New" w:eastAsia="Times New Roman" w:hAnsi="Courier New" w:cs="Courier New"/>
+          <w:color w:val="BCBEC4"/>
+          <w:sz w:val="20"/>
+          <w:szCs w:val="20"/>
+          <w:lang w:eastAsia="uk-UA"/>
+        </w:rPr>
+        <w:br/>
+      </w:r>
+      <w:r>
+        <w:rPr>
+          <w:rFonts w:ascii="Courier New" w:eastAsia="Times New Roman" w:hAnsi="Courier New" w:cs="Courier New"/>
+          <w:color w:val="57AAF7"/>
+          <w:sz w:val="20"/>
+          <w:szCs w:val="20"/>
+          <w:lang w:eastAsia="uk-UA"/>
+        </w:rPr>
+        <w:t>session_start</w:t>
+      </w:r>
+      <w:r>
+        <w:rPr>
+          <w:rFonts w:ascii="Courier New" w:eastAsia="Times New Roman" w:hAnsi="Courier New" w:cs="Courier New"/>
+          <w:color w:val="BCBEC4"/>
+          <w:sz w:val="20"/>
+          <w:szCs w:val="20"/>
+          <w:lang w:eastAsia="uk-UA"/>
+        </w:rPr>
+        <w:t>();</w:t>
+      </w:r>
+      <w:r>
+        <w:rPr>
+          <w:rFonts w:ascii="Courier New" w:eastAsia="Times New Roman" w:hAnsi="Courier New" w:cs="Courier New"/>
+          <w:color w:val="BCBEC4"/>
+          <w:sz w:val="20"/>
+          <w:szCs w:val="20"/>
+          <w:lang w:eastAsia="uk-UA"/>
+        </w:rPr>
+        <w:br/>
+      </w:r>
+      <w:r>
+        <w:rPr>
+          <w:rFonts w:ascii="Courier New" w:eastAsia="Times New Roman" w:hAnsi="Courier New" w:cs="Courier New"/>
+          <w:color w:val="BCBEC4"/>
+          <w:sz w:val="20"/>
+          <w:szCs w:val="20"/>
+          <w:lang w:eastAsia="uk-UA"/>
+        </w:rPr>
+        <w:br/>
+      </w:r>
+      <w:r>
+        <w:rPr>
+          <w:rFonts w:ascii="Courier New" w:eastAsia="Times New Roman" w:hAnsi="Courier New" w:cs="Courier New"/>
+          <w:color w:val="9876AA"/>
+          <w:sz w:val="20"/>
+          <w:szCs w:val="20"/>
+          <w:lang w:eastAsia="uk-UA"/>
+        </w:rPr>
+        <w:t xml:space="preserve">$messages </w:t>
+      </w:r>
+      <w:r>
+        <w:rPr>
+          <w:rFonts w:ascii="Courier New" w:eastAsia="Times New Roman" w:hAnsi="Courier New" w:cs="Courier New"/>
+          <w:color w:val="BCBEC4"/>
+          <w:sz w:val="20"/>
+          <w:szCs w:val="20"/>
+          <w:lang w:eastAsia="uk-UA"/>
+        </w:rPr>
+        <w:t>= [];</w:t>
+      </w:r>
+      <w:r>
+        <w:rPr>
+          <w:rFonts w:ascii="Courier New" w:eastAsia="Times New Roman" w:hAnsi="Courier New" w:cs="Courier New"/>
+          <w:color w:val="BCBEC4"/>
+          <w:sz w:val="20"/>
+          <w:szCs w:val="20"/>
+          <w:lang w:eastAsia="uk-UA"/>
+        </w:rPr>
+        <w:br/>
+      </w:r>
+      <w:r>
+        <w:rPr>
+          <w:rFonts w:ascii="Courier New" w:eastAsia="Times New Roman" w:hAnsi="Courier New" w:cs="Courier New"/>
+          <w:color w:val="9876AA"/>
+          <w:sz w:val="20"/>
+          <w:szCs w:val="20"/>
+          <w:lang w:eastAsia="uk-UA"/>
+        </w:rPr>
+        <w:t xml:space="preserve">$current_page </w:t>
+      </w:r>
+      <w:r>
+        <w:rPr>
+          <w:rFonts w:ascii="Courier New" w:eastAsia="Times New Roman" w:hAnsi="Courier New" w:cs="Courier New"/>
+          <w:color w:val="BCBEC4"/>
+          <w:sz w:val="20"/>
+          <w:szCs w:val="20"/>
+          <w:lang w:eastAsia="uk-UA"/>
+        </w:rPr>
+        <w:t xml:space="preserve">= </w:t>
+      </w:r>
+      <w:r>
+        <w:rPr>
+          <w:rFonts w:ascii="Courier New" w:eastAsia="Times New Roman" w:hAnsi="Courier New" w:cs="Courier New"/>
+          <w:color w:val="6AAB73"/>
+          <w:sz w:val="20"/>
+          <w:szCs w:val="20"/>
+          <w:lang w:eastAsia="uk-UA"/>
+        </w:rPr>
+        <w:t>'Log in'</w:t>
+      </w:r>
+      <w:r>
+        <w:rPr>
+          <w:rFonts w:ascii="Courier New" w:eastAsia="Times New Roman" w:hAnsi="Courier New" w:cs="Courier New"/>
+          <w:color w:val="BCBEC4"/>
+          <w:sz w:val="20"/>
+          <w:szCs w:val="20"/>
+          <w:lang w:eastAsia="uk-UA"/>
+        </w:rPr>
+        <w:t>;</w:t>
+      </w:r>
+      <w:r>
+        <w:rPr>
+          <w:rFonts w:ascii="Courier New" w:eastAsia="Times New Roman" w:hAnsi="Courier New" w:cs="Courier New"/>
+          <w:color w:val="BCBEC4"/>
+          <w:sz w:val="20"/>
+          <w:szCs w:val="20"/>
+          <w:lang w:eastAsia="uk-UA"/>
+        </w:rPr>
+        <w:br/>
+      </w:r>
+      <w:r>
+        <w:rPr>
+          <w:rFonts w:ascii="Courier New" w:eastAsia="Times New Roman" w:hAnsi="Courier New" w:cs="Courier New"/>
+          <w:color w:val="BCBEC4"/>
+          <w:sz w:val="20"/>
+          <w:szCs w:val="20"/>
+          <w:lang w:eastAsia="uk-UA"/>
+        </w:rPr>
+        <w:br/>
+      </w:r>
+      <w:r>
+        <w:rPr>
+          <w:rFonts w:ascii="Courier New" w:eastAsia="Times New Roman" w:hAnsi="Courier New" w:cs="Courier New"/>
+          <w:color w:val="CF8E6D"/>
+          <w:sz w:val="20"/>
+          <w:szCs w:val="20"/>
+          <w:lang w:eastAsia="uk-UA"/>
+        </w:rPr>
+        <w:t>if</w:t>
+      </w:r>
+      <w:r>
+        <w:rPr>
+          <w:rFonts w:ascii="Courier New" w:eastAsia="Times New Roman" w:hAnsi="Courier New" w:cs="Courier New"/>
+          <w:color w:val="BCBEC4"/>
+          <w:sz w:val="20"/>
+          <w:szCs w:val="20"/>
+          <w:lang w:eastAsia="uk-UA"/>
+        </w:rPr>
+        <w:t>(</w:t>
+      </w:r>
+      <w:r>
+        <w:rPr>
+          <w:rFonts w:ascii="Courier New" w:eastAsia="Times New Roman" w:hAnsi="Courier New" w:cs="Courier New"/>
+          <w:color w:val="9876AA"/>
+          <w:sz w:val="20"/>
+          <w:szCs w:val="20"/>
+          <w:lang w:eastAsia="uk-UA"/>
+        </w:rPr>
+        <w:t>$_SERVER</w:t>
+      </w:r>
+      <w:r>
+        <w:rPr>
+          <w:rFonts w:ascii="Courier New" w:eastAsia="Times New Roman" w:hAnsi="Courier New" w:cs="Courier New"/>
+          <w:color w:val="BCBEC4"/>
+          <w:sz w:val="20"/>
+          <w:szCs w:val="20"/>
+          <w:lang w:eastAsia="uk-UA"/>
+        </w:rPr>
+        <w:t>[</w:t>
+      </w:r>
+      <w:r>
+        <w:rPr>
+          <w:rFonts w:ascii="Courier New" w:eastAsia="Times New Roman" w:hAnsi="Courier New" w:cs="Courier New"/>
+          <w:color w:val="6AAB73"/>
+          <w:sz w:val="20"/>
+          <w:szCs w:val="20"/>
+          <w:lang w:eastAsia="uk-UA"/>
+        </w:rPr>
+        <w:t>'REQUEST_METHOD'</w:t>
+      </w:r>
+      <w:r>
+        <w:rPr>
+          <w:rFonts w:ascii="Courier New" w:eastAsia="Times New Roman" w:hAnsi="Courier New" w:cs="Courier New"/>
+          <w:color w:val="BCBEC4"/>
+          <w:sz w:val="20"/>
+          <w:szCs w:val="20"/>
+          <w:lang w:eastAsia="uk-UA"/>
+        </w:rPr>
+        <w:t xml:space="preserve">] == </w:t>
+      </w:r>
+      <w:r>
+        <w:rPr>
+          <w:rFonts w:ascii="Courier New" w:eastAsia="Times New Roman" w:hAnsi="Courier New" w:cs="Courier New"/>
+          <w:color w:val="6AAB73"/>
+          <w:sz w:val="20"/>
+          <w:szCs w:val="20"/>
+          <w:lang w:eastAsia="uk-UA"/>
+        </w:rPr>
+        <w:t>"POST"</w:t>
+      </w:r>
+      <w:r>
+        <w:rPr>
+          <w:rFonts w:ascii="Courier New" w:eastAsia="Times New Roman" w:hAnsi="Courier New" w:cs="Courier New"/>
+          <w:color w:val="BCBEC4"/>
+          <w:sz w:val="20"/>
+          <w:szCs w:val="20"/>
+          <w:lang w:eastAsia="uk-UA"/>
+        </w:rPr>
+        <w:t>){</w:t>
+      </w:r>
+      <w:r>
+        <w:rPr>
+          <w:rFonts w:ascii="Courier New" w:eastAsia="Times New Roman" w:hAnsi="Courier New" w:cs="Courier New"/>
+          <w:color w:val="BCBEC4"/>
+          <w:sz w:val="20"/>
+          <w:szCs w:val="20"/>
+          <w:lang w:eastAsia="uk-UA"/>
+        </w:rPr>
+        <w:br/>
+        <w:t xml:space="preserve">    </w:t>
+      </w:r>
+      <w:r>
+        <w:rPr>
+          <w:rFonts w:ascii="Courier New" w:eastAsia="Times New Roman" w:hAnsi="Courier New" w:cs="Courier New"/>
+          <w:color w:val="7A7E85"/>
+          <w:sz w:val="20"/>
+          <w:szCs w:val="20"/>
+          <w:lang w:eastAsia="uk-UA"/>
+        </w:rPr>
+        <w:t>// handle login</w:t>
+      </w:r>
+      <w:r>
+        <w:rPr>
+          <w:rFonts w:ascii="Courier New" w:eastAsia="Times New Roman" w:hAnsi="Courier New" w:cs="Courier New"/>
+          <w:color w:val="7A7E85"/>
+          <w:sz w:val="20"/>
+          <w:szCs w:val="20"/>
+          <w:lang w:eastAsia="uk-UA"/>
+        </w:rPr>
+        <w:br/>
+        <w:t xml:space="preserve">    // select (id, password) from database with that email from users</w:t>
+      </w:r>
+      <w:r>
+        <w:rPr>
+          <w:rFonts w:ascii="Courier New" w:eastAsia="Times New Roman" w:hAnsi="Courier New" w:cs="Courier New"/>
+          <w:color w:val="7A7E85"/>
+          <w:sz w:val="20"/>
+          <w:szCs w:val="20"/>
+          <w:lang w:eastAsia="uk-UA"/>
+        </w:rPr>
+        <w:br/>
+      </w:r>
+      <w:r>
+        <w:rPr>
+          <w:rFonts w:ascii="Courier New" w:eastAsia="Times New Roman" w:hAnsi="Courier New" w:cs="Courier New"/>
+          <w:color w:val="7A7E85"/>
+          <w:sz w:val="20"/>
+          <w:szCs w:val="20"/>
+          <w:lang w:eastAsia="uk-UA"/>
+        </w:rPr>
+        <w:br/>
+        <w:t xml:space="preserve">    // load data from database and render it for user.</w:t>
+      </w:r>
+      <w:r>
+        <w:rPr>
+          <w:rFonts w:ascii="Courier New" w:eastAsia="Times New Roman" w:hAnsi="Courier New" w:cs="Courier New"/>
+          <w:color w:val="7A7E85"/>
+          <w:sz w:val="20"/>
+          <w:szCs w:val="20"/>
+          <w:lang w:eastAsia="uk-UA"/>
+        </w:rPr>
+        <w:br/>
+        <w:t xml:space="preserve">    </w:t>
+      </w:r>
+      <w:r>
+        <w:rPr>
+          <w:rFonts w:ascii="Courier New" w:eastAsia="Times New Roman" w:hAnsi="Courier New" w:cs="Courier New"/>
+          <w:color w:val="CF8E6D"/>
+          <w:sz w:val="20"/>
+          <w:szCs w:val="20"/>
+          <w:lang w:eastAsia="uk-UA"/>
+        </w:rPr>
+        <w:t xml:space="preserve">try </w:t>
+      </w:r>
+      <w:r>
+        <w:rPr>
+          <w:rFonts w:ascii="Courier New" w:eastAsia="Times New Roman" w:hAnsi="Courier New" w:cs="Courier New"/>
+          <w:color w:val="BCBEC4"/>
+          <w:sz w:val="20"/>
+          <w:szCs w:val="20"/>
+          <w:lang w:eastAsia="uk-UA"/>
+        </w:rPr>
+        <w:t>{</w:t>
+      </w:r>
+      <w:r>
+        <w:rPr>
+          <w:rFonts w:ascii="Courier New" w:eastAsia="Times New Roman" w:hAnsi="Courier New" w:cs="Courier New"/>
+          <w:color w:val="BCBEC4"/>
+          <w:sz w:val="20"/>
+          <w:szCs w:val="20"/>
+          <w:lang w:eastAsia="uk-UA"/>
+        </w:rPr>
+        <w:br/>
+        <w:t xml:space="preserve">        </w:t>
+      </w:r>
+      <w:r>
+        <w:rPr>
+          <w:rFonts w:ascii="Courier New" w:eastAsia="Times New Roman" w:hAnsi="Courier New" w:cs="Courier New"/>
+          <w:color w:val="9876AA"/>
+          <w:sz w:val="20"/>
+          <w:szCs w:val="20"/>
+          <w:lang w:eastAsia="uk-UA"/>
+        </w:rPr>
+        <w:t xml:space="preserve">$pdo </w:t>
+      </w:r>
+      <w:r>
+        <w:rPr>
+          <w:rFonts w:ascii="Courier New" w:eastAsia="Times New Roman" w:hAnsi="Courier New" w:cs="Courier New"/>
+          <w:color w:val="BCBEC4"/>
+          <w:sz w:val="20"/>
+          <w:szCs w:val="20"/>
+          <w:lang w:eastAsia="uk-UA"/>
+        </w:rPr>
+        <w:t xml:space="preserve">= </w:t>
+      </w:r>
+      <w:r>
+        <w:rPr>
+          <w:rFonts w:ascii="Courier New" w:eastAsia="Times New Roman" w:hAnsi="Courier New" w:cs="Courier New"/>
+          <w:color w:val="CF8E6D"/>
+          <w:sz w:val="20"/>
+          <w:szCs w:val="20"/>
+          <w:lang w:eastAsia="uk-UA"/>
+        </w:rPr>
+        <w:t xml:space="preserve">new </w:t>
+      </w:r>
+      <w:r>
+        <w:rPr>
+          <w:rFonts w:ascii="Courier New" w:eastAsia="Times New Roman" w:hAnsi="Courier New" w:cs="Courier New"/>
+          <w:color w:val="BCBEC4"/>
+          <w:sz w:val="20"/>
+          <w:szCs w:val="20"/>
+          <w:lang w:eastAsia="uk-UA"/>
+        </w:rPr>
+        <w:t>PDO(</w:t>
+      </w:r>
+      <w:r>
+        <w:rPr>
+          <w:rFonts w:ascii="Courier New" w:eastAsia="Times New Roman" w:hAnsi="Courier New" w:cs="Courier New"/>
+          <w:color w:val="6AAB73"/>
+          <w:sz w:val="20"/>
+          <w:szCs w:val="20"/>
+          <w:lang w:eastAsia="uk-UA"/>
+        </w:rPr>
+        <w:t>'mysql:host=localhost;dbname=lab05;charset=utf8'</w:t>
+      </w:r>
+      <w:r>
+        <w:rPr>
+          <w:rFonts w:ascii="Courier New" w:eastAsia="Times New Roman" w:hAnsi="Courier New" w:cs="Courier New"/>
+          <w:color w:val="BCBEC4"/>
+          <w:sz w:val="20"/>
+          <w:szCs w:val="20"/>
+          <w:lang w:eastAsia="uk-UA"/>
+        </w:rPr>
+        <w:t>,</w:t>
+      </w:r>
+      <w:r>
+        <w:rPr>
+          <w:rFonts w:ascii="Courier New" w:eastAsia="Times New Roman" w:hAnsi="Courier New" w:cs="Courier New"/>
+          <w:color w:val="6AAB73"/>
+          <w:sz w:val="20"/>
+          <w:szCs w:val="20"/>
+          <w:lang w:eastAsia="uk-UA"/>
+        </w:rPr>
+        <w:t>'root'</w:t>
+      </w:r>
+      <w:r>
+        <w:rPr>
+          <w:rFonts w:ascii="Courier New" w:eastAsia="Times New Roman" w:hAnsi="Courier New" w:cs="Courier New"/>
+          <w:color w:val="BCBEC4"/>
+          <w:sz w:val="20"/>
+          <w:szCs w:val="20"/>
+          <w:lang w:eastAsia="uk-UA"/>
+        </w:rPr>
+        <w:t>,</w:t>
+      </w:r>
+      <w:r>
+        <w:rPr>
+          <w:rFonts w:ascii="Courier New" w:eastAsia="Times New Roman" w:hAnsi="Courier New" w:cs="Courier New"/>
+          <w:color w:val="6AAB73"/>
+          <w:sz w:val="20"/>
+          <w:szCs w:val="20"/>
+          <w:lang w:eastAsia="uk-UA"/>
+        </w:rPr>
+        <w:t>''</w:t>
+      </w:r>
+      <w:r>
+        <w:rPr>
+          <w:rFonts w:ascii="Courier New" w:eastAsia="Times New Roman" w:hAnsi="Courier New" w:cs="Courier New"/>
+          <w:color w:val="BCBEC4"/>
+          <w:sz w:val="20"/>
+          <w:szCs w:val="20"/>
+          <w:lang w:eastAsia="uk-UA"/>
+        </w:rPr>
+        <w:t>);</w:t>
+      </w:r>
+      <w:r>
+        <w:rPr>
+          <w:rFonts w:ascii="Courier New" w:eastAsia="Times New Roman" w:hAnsi="Courier New" w:cs="Courier New"/>
+          <w:color w:val="BCBEC4"/>
+          <w:sz w:val="20"/>
+          <w:szCs w:val="20"/>
+          <w:lang w:eastAsia="uk-UA"/>
+        </w:rPr>
+        <w:br/>
+        <w:t xml:space="preserve">        </w:t>
+      </w:r>
+      <w:r>
+        <w:rPr>
+          <w:rFonts w:ascii="Courier New" w:eastAsia="Times New Roman" w:hAnsi="Courier New" w:cs="Courier New"/>
+          <w:color w:val="9876AA"/>
+          <w:sz w:val="20"/>
+          <w:szCs w:val="20"/>
+          <w:lang w:eastAsia="uk-UA"/>
+        </w:rPr>
+        <w:t>$pdo</w:t>
+      </w:r>
+      <w:r>
+        <w:rPr>
+          <w:rFonts w:ascii="Courier New" w:eastAsia="Times New Roman" w:hAnsi="Courier New" w:cs="Courier New"/>
+          <w:color w:val="BCBEC4"/>
+          <w:sz w:val="20"/>
+          <w:szCs w:val="20"/>
+          <w:lang w:eastAsia="uk-UA"/>
+        </w:rPr>
+        <w:t>-&gt;</w:t>
+      </w:r>
+      <w:r>
+        <w:rPr>
+          <w:rFonts w:ascii="Courier New" w:eastAsia="Times New Roman" w:hAnsi="Courier New" w:cs="Courier New"/>
+          <w:color w:val="57AAF7"/>
+          <w:sz w:val="20"/>
+          <w:szCs w:val="20"/>
+          <w:lang w:eastAsia="uk-UA"/>
+        </w:rPr>
+        <w:t>setAttribute</w:t>
+      </w:r>
+      <w:r>
+        <w:rPr>
+          <w:rFonts w:ascii="Courier New" w:eastAsia="Times New Roman" w:hAnsi="Courier New" w:cs="Courier New"/>
+          <w:color w:val="BCBEC4"/>
+          <w:sz w:val="20"/>
+          <w:szCs w:val="20"/>
+          <w:lang w:eastAsia="uk-UA"/>
+        </w:rPr>
+        <w:t>(PDO::</w:t>
+      </w:r>
+      <w:r>
+        <w:rPr>
+          <w:rFonts w:ascii="Courier New" w:eastAsia="Times New Roman" w:hAnsi="Courier New" w:cs="Courier New"/>
+          <w:i/>
+          <w:iCs/>
+          <w:color w:val="9876AA"/>
+          <w:sz w:val="20"/>
+          <w:szCs w:val="20"/>
+          <w:lang w:eastAsia="uk-UA"/>
+        </w:rPr>
+        <w:t>ATTR_ERRMODE</w:t>
+      </w:r>
+      <w:r>
+        <w:rPr>
+          <w:rFonts w:ascii="Courier New" w:eastAsia="Times New Roman" w:hAnsi="Courier New" w:cs="Courier New"/>
+          <w:color w:val="BCBEC4"/>
+          <w:sz w:val="20"/>
+          <w:szCs w:val="20"/>
+          <w:lang w:eastAsia="uk-UA"/>
+        </w:rPr>
+        <w:t>, PDO::</w:t>
+      </w:r>
+      <w:r>
+        <w:rPr>
+          <w:rFonts w:ascii="Courier New" w:eastAsia="Times New Roman" w:hAnsi="Courier New" w:cs="Courier New"/>
+          <w:i/>
+          <w:iCs/>
+          <w:color w:val="9876AA"/>
+          <w:sz w:val="20"/>
+          <w:szCs w:val="20"/>
+          <w:lang w:eastAsia="uk-UA"/>
+        </w:rPr>
+        <w:t>ERRMODE_EXCEPTION</w:t>
+      </w:r>
+      <w:r>
+        <w:rPr>
+          <w:rFonts w:ascii="Courier New" w:eastAsia="Times New Roman" w:hAnsi="Courier New" w:cs="Courier New"/>
+          <w:color w:val="BCBEC4"/>
+          <w:sz w:val="20"/>
+          <w:szCs w:val="20"/>
+          <w:lang w:eastAsia="uk-UA"/>
+        </w:rPr>
+        <w:t>);</w:t>
+      </w:r>
+      <w:r>
+        <w:rPr>
+          <w:rFonts w:ascii="Courier New" w:eastAsia="Times New Roman" w:hAnsi="Courier New" w:cs="Courier New"/>
+          <w:color w:val="BCBEC4"/>
+          <w:sz w:val="20"/>
+          <w:szCs w:val="20"/>
+          <w:lang w:eastAsia="uk-UA"/>
+        </w:rPr>
+        <w:br/>
+      </w:r>
+      <w:r>
+        <w:rPr>
+          <w:rFonts w:ascii="Courier New" w:eastAsia="Times New Roman" w:hAnsi="Courier New" w:cs="Courier New"/>
+          <w:color w:val="BCBEC4"/>
+          <w:sz w:val="20"/>
+          <w:szCs w:val="20"/>
+          <w:lang w:eastAsia="uk-UA"/>
+        </w:rPr>
+        <w:br/>
+        <w:t xml:space="preserve">        </w:t>
+      </w:r>
+      <w:r>
+        <w:rPr>
+          <w:rFonts w:ascii="Courier New" w:eastAsia="Times New Roman" w:hAnsi="Courier New" w:cs="Courier New"/>
+          <w:color w:val="9876AA"/>
+          <w:sz w:val="20"/>
+          <w:szCs w:val="20"/>
+          <w:lang w:eastAsia="uk-UA"/>
+        </w:rPr>
+        <w:t xml:space="preserve">$email </w:t>
+      </w:r>
+      <w:r>
+        <w:rPr>
+          <w:rFonts w:ascii="Courier New" w:eastAsia="Times New Roman" w:hAnsi="Courier New" w:cs="Courier New"/>
+          <w:color w:val="BCBEC4"/>
+          <w:sz w:val="20"/>
+          <w:szCs w:val="20"/>
+          <w:lang w:eastAsia="uk-UA"/>
+        </w:rPr>
+        <w:t xml:space="preserve">= </w:t>
+      </w:r>
+      <w:r>
+        <w:rPr>
+          <w:rFonts w:ascii="Courier New" w:eastAsia="Times New Roman" w:hAnsi="Courier New" w:cs="Courier New"/>
+          <w:color w:val="9876AA"/>
+          <w:sz w:val="20"/>
+          <w:szCs w:val="20"/>
+          <w:lang w:eastAsia="uk-UA"/>
+        </w:rPr>
+        <w:t>$_POST</w:t>
+      </w:r>
+      <w:r>
+        <w:rPr>
+          <w:rFonts w:ascii="Courier New" w:eastAsia="Times New Roman" w:hAnsi="Courier New" w:cs="Courier New"/>
+          <w:color w:val="BCBEC4"/>
+          <w:sz w:val="20"/>
+          <w:szCs w:val="20"/>
+          <w:lang w:eastAsia="uk-UA"/>
+        </w:rPr>
+        <w:t>[</w:t>
+      </w:r>
+      <w:r>
+        <w:rPr>
+          <w:rFonts w:ascii="Courier New" w:eastAsia="Times New Roman" w:hAnsi="Courier New" w:cs="Courier New"/>
+          <w:color w:val="6AAB73"/>
+          <w:sz w:val="20"/>
+          <w:szCs w:val="20"/>
+          <w:lang w:eastAsia="uk-UA"/>
+        </w:rPr>
+        <w:t>'email'</w:t>
+      </w:r>
+      <w:r>
+        <w:rPr>
+          <w:rFonts w:ascii="Courier New" w:eastAsia="Times New Roman" w:hAnsi="Courier New" w:cs="Courier New"/>
+          <w:color w:val="BCBEC4"/>
+          <w:sz w:val="20"/>
+          <w:szCs w:val="20"/>
+          <w:lang w:eastAsia="uk-UA"/>
+        </w:rPr>
+        <w:t>];</w:t>
+      </w:r>
+      <w:r>
+        <w:rPr>
+          <w:rFonts w:ascii="Courier New" w:eastAsia="Times New Roman" w:hAnsi="Courier New" w:cs="Courier New"/>
+          <w:color w:val="BCBEC4"/>
+          <w:sz w:val="20"/>
+          <w:szCs w:val="20"/>
+          <w:lang w:eastAsia="uk-UA"/>
+        </w:rPr>
+        <w:br/>
+        <w:t xml:space="preserve">        </w:t>
+      </w:r>
+      <w:r>
+        <w:rPr>
+          <w:rFonts w:ascii="Courier New" w:eastAsia="Times New Roman" w:hAnsi="Courier New" w:cs="Courier New"/>
+          <w:color w:val="9876AA"/>
+          <w:sz w:val="20"/>
+          <w:szCs w:val="20"/>
+          <w:lang w:eastAsia="uk-UA"/>
+        </w:rPr>
+        <w:t xml:space="preserve">$password </w:t>
+      </w:r>
+      <w:r>
+        <w:rPr>
+          <w:rFonts w:ascii="Courier New" w:eastAsia="Times New Roman" w:hAnsi="Courier New" w:cs="Courier New"/>
+          <w:color w:val="BCBEC4"/>
+          <w:sz w:val="20"/>
+          <w:szCs w:val="20"/>
+          <w:lang w:eastAsia="uk-UA"/>
+        </w:rPr>
+        <w:t xml:space="preserve">= </w:t>
+      </w:r>
+      <w:r>
+        <w:rPr>
+          <w:rFonts w:ascii="Courier New" w:eastAsia="Times New Roman" w:hAnsi="Courier New" w:cs="Courier New"/>
+          <w:color w:val="9876AA"/>
+          <w:sz w:val="20"/>
+          <w:szCs w:val="20"/>
+          <w:lang w:eastAsia="uk-UA"/>
+        </w:rPr>
+        <w:t>$_POST</w:t>
+      </w:r>
+      <w:r>
+        <w:rPr>
+          <w:rFonts w:ascii="Courier New" w:eastAsia="Times New Roman" w:hAnsi="Courier New" w:cs="Courier New"/>
+          <w:color w:val="BCBEC4"/>
+          <w:sz w:val="20"/>
+          <w:szCs w:val="20"/>
+          <w:lang w:eastAsia="uk-UA"/>
+        </w:rPr>
+        <w:t>[</w:t>
+      </w:r>
+      <w:r>
+        <w:rPr>
+          <w:rFonts w:ascii="Courier New" w:eastAsia="Times New Roman" w:hAnsi="Courier New" w:cs="Courier New"/>
+          <w:color w:val="6AAB73"/>
+          <w:sz w:val="20"/>
+          <w:szCs w:val="20"/>
+          <w:lang w:eastAsia="uk-UA"/>
+        </w:rPr>
+        <w:t>'password'</w:t>
+      </w:r>
+      <w:r>
+        <w:rPr>
+          <w:rFonts w:ascii="Courier New" w:eastAsia="Times New Roman" w:hAnsi="Courier New" w:cs="Courier New"/>
+          <w:color w:val="BCBEC4"/>
+          <w:sz w:val="20"/>
+          <w:szCs w:val="20"/>
+          <w:lang w:eastAsia="uk-UA"/>
+        </w:rPr>
+        <w:t>];</w:t>
+      </w:r>
+      <w:r>
+        <w:rPr>
+          <w:rFonts w:ascii="Courier New" w:eastAsia="Times New Roman" w:hAnsi="Courier New" w:cs="Courier New"/>
+          <w:color w:val="BCBEC4"/>
+          <w:sz w:val="20"/>
+          <w:szCs w:val="20"/>
+          <w:lang w:eastAsia="uk-UA"/>
+        </w:rPr>
+        <w:br/>
+      </w:r>
+      <w:r>
+        <w:rPr>
+          <w:rFonts w:ascii="Courier New" w:eastAsia="Times New Roman" w:hAnsi="Courier New" w:cs="Courier New"/>
+          <w:color w:val="BCBEC4"/>
+          <w:sz w:val="20"/>
+          <w:szCs w:val="20"/>
+          <w:lang w:eastAsia="uk-UA"/>
+        </w:rPr>
+        <w:br/>
+        <w:t xml:space="preserve">        </w:t>
+      </w:r>
+      <w:r>
+        <w:rPr>
+          <w:rFonts w:ascii="Courier New" w:eastAsia="Times New Roman" w:hAnsi="Courier New" w:cs="Courier New"/>
+          <w:color w:val="9876AA"/>
+          <w:sz w:val="20"/>
+          <w:szCs w:val="20"/>
+          <w:lang w:eastAsia="uk-UA"/>
+        </w:rPr>
+        <w:t xml:space="preserve">$stmt </w:t>
+      </w:r>
+      <w:r>
+        <w:rPr>
+          <w:rFonts w:ascii="Courier New" w:eastAsia="Times New Roman" w:hAnsi="Courier New" w:cs="Courier New"/>
+          <w:color w:val="BCBEC4"/>
+          <w:sz w:val="20"/>
+          <w:szCs w:val="20"/>
+          <w:lang w:eastAsia="uk-UA"/>
+        </w:rPr>
+        <w:t xml:space="preserve">= </w:t>
+      </w:r>
+      <w:r>
+        <w:rPr>
+          <w:rFonts w:ascii="Courier New" w:eastAsia="Times New Roman" w:hAnsi="Courier New" w:cs="Courier New"/>
+          <w:color w:val="9876AA"/>
+          <w:sz w:val="20"/>
+          <w:szCs w:val="20"/>
+          <w:lang w:eastAsia="uk-UA"/>
+        </w:rPr>
+        <w:t>$pdo</w:t>
+      </w:r>
+      <w:r>
+        <w:rPr>
+          <w:rFonts w:ascii="Courier New" w:eastAsia="Times New Roman" w:hAnsi="Courier New" w:cs="Courier New"/>
+          <w:color w:val="BCBEC4"/>
+          <w:sz w:val="20"/>
+          <w:szCs w:val="20"/>
+          <w:lang w:eastAsia="uk-UA"/>
+        </w:rPr>
+        <w:t>-&gt;</w:t>
+      </w:r>
+      <w:r>
+        <w:rPr>
+          <w:rFonts w:ascii="Courier New" w:eastAsia="Times New Roman" w:hAnsi="Courier New" w:cs="Courier New"/>
+          <w:color w:val="57AAF7"/>
+          <w:sz w:val="20"/>
+          <w:szCs w:val="20"/>
+          <w:lang w:eastAsia="uk-UA"/>
+        </w:rPr>
+        <w:t>prepare</w:t>
+      </w:r>
+      <w:r>
+        <w:rPr>
+          <w:rFonts w:ascii="Courier New" w:eastAsia="Times New Roman" w:hAnsi="Courier New" w:cs="Courier New"/>
+          <w:color w:val="BCBEC4"/>
+          <w:sz w:val="20"/>
+          <w:szCs w:val="20"/>
+          <w:lang w:eastAsia="uk-UA"/>
+        </w:rPr>
+        <w:t>(</w:t>
+      </w:r>
+      <w:r>
+        <w:rPr>
+          <w:rFonts w:ascii="Courier New" w:eastAsia="Times New Roman" w:hAnsi="Courier New" w:cs="Courier New"/>
+          <w:color w:val="6AAB73"/>
+          <w:sz w:val="20"/>
+          <w:szCs w:val="20"/>
+          <w:lang w:eastAsia="uk-UA"/>
+        </w:rPr>
+        <w:t>"</w:t>
+      </w:r>
+      <w:r>
+        <w:rPr>
+          <w:rFonts w:ascii="Courier New" w:eastAsia="Times New Roman" w:hAnsi="Courier New" w:cs="Courier New"/>
+          <w:color w:val="6AAB73"/>
+          <w:sz w:val="20"/>
+          <w:szCs w:val="20"/>
+          <w:shd w:val="clear" w:color="auto" w:fill="293C40"/>
+          <w:lang w:eastAsia="uk-UA"/>
+        </w:rPr>
+        <w:t>SELECT Id, Password FROM USERS WHERE Email = :email</w:t>
+      </w:r>
+      <w:r>
+        <w:rPr>
+          <w:rFonts w:ascii="Courier New" w:eastAsia="Times New Roman" w:hAnsi="Courier New" w:cs="Courier New"/>
+          <w:color w:val="6AAB73"/>
+          <w:sz w:val="20"/>
+          <w:szCs w:val="20"/>
+          <w:lang w:eastAsia="uk-UA"/>
+        </w:rPr>
+        <w:t>"</w:t>
+      </w:r>
+      <w:r>
+        <w:rPr>
+          <w:rFonts w:ascii="Courier New" w:eastAsia="Times New Roman" w:hAnsi="Courier New" w:cs="Courier New"/>
+          <w:color w:val="BCBEC4"/>
+          <w:sz w:val="20"/>
+          <w:szCs w:val="20"/>
+          <w:lang w:eastAsia="uk-UA"/>
+        </w:rPr>
+        <w:t>);</w:t>
+      </w:r>
+      <w:r>
+        <w:rPr>
+          <w:rFonts w:ascii="Courier New" w:eastAsia="Times New Roman" w:hAnsi="Courier New" w:cs="Courier New"/>
+          <w:color w:val="BCBEC4"/>
+          <w:sz w:val="20"/>
+          <w:szCs w:val="20"/>
+          <w:lang w:eastAsia="uk-UA"/>
+        </w:rPr>
+        <w:br/>
+      </w:r>
+      <w:r>
+        <w:rPr>
+          <w:rFonts w:ascii="Courier New" w:eastAsia="Times New Roman" w:hAnsi="Courier New" w:cs="Courier New"/>
+          <w:color w:val="BCBEC4"/>
+          <w:sz w:val="20"/>
+          <w:szCs w:val="20"/>
+          <w:lang w:eastAsia="uk-UA"/>
+        </w:rPr>
+        <w:br/>
+        <w:t xml:space="preserve">        </w:t>
+      </w:r>
+      <w:r>
+        <w:rPr>
+          <w:rFonts w:ascii="Courier New" w:eastAsia="Times New Roman" w:hAnsi="Courier New" w:cs="Courier New"/>
+          <w:color w:val="9876AA"/>
+          <w:sz w:val="20"/>
+          <w:szCs w:val="20"/>
+          <w:lang w:eastAsia="uk-UA"/>
+        </w:rPr>
+        <w:t>$stmt</w:t>
+      </w:r>
+      <w:r>
+        <w:rPr>
+          <w:rFonts w:ascii="Courier New" w:eastAsia="Times New Roman" w:hAnsi="Courier New" w:cs="Courier New"/>
+          <w:color w:val="BCBEC4"/>
+          <w:sz w:val="20"/>
+          <w:szCs w:val="20"/>
+          <w:lang w:eastAsia="uk-UA"/>
+        </w:rPr>
+        <w:t>-&gt;</w:t>
+      </w:r>
+      <w:r>
+        <w:rPr>
+          <w:rFonts w:ascii="Courier New" w:eastAsia="Times New Roman" w:hAnsi="Courier New" w:cs="Courier New"/>
+          <w:color w:val="57AAF7"/>
+          <w:sz w:val="20"/>
+          <w:szCs w:val="20"/>
+          <w:lang w:eastAsia="uk-UA"/>
+        </w:rPr>
+        <w:t>execute</w:t>
+      </w:r>
+      <w:r>
+        <w:rPr>
+          <w:rFonts w:ascii="Courier New" w:eastAsia="Times New Roman" w:hAnsi="Courier New" w:cs="Courier New"/>
+          <w:color w:val="BCBEC4"/>
+          <w:sz w:val="20"/>
+          <w:szCs w:val="20"/>
+          <w:lang w:eastAsia="uk-UA"/>
+        </w:rPr>
+        <w:t>([</w:t>
+      </w:r>
+      <w:r>
+        <w:rPr>
+          <w:rFonts w:ascii="Courier New" w:eastAsia="Times New Roman" w:hAnsi="Courier New" w:cs="Courier New"/>
+          <w:color w:val="6AAB73"/>
+          <w:sz w:val="20"/>
+          <w:szCs w:val="20"/>
+          <w:lang w:eastAsia="uk-UA"/>
+        </w:rPr>
+        <w:t xml:space="preserve">'email' </w:t>
+      </w:r>
+      <w:r>
+        <w:rPr>
+          <w:rFonts w:ascii="Courier New" w:eastAsia="Times New Roman" w:hAnsi="Courier New" w:cs="Courier New"/>
+          <w:color w:val="BCBEC4"/>
+          <w:sz w:val="20"/>
+          <w:szCs w:val="20"/>
+          <w:lang w:eastAsia="uk-UA"/>
+        </w:rPr>
+        <w:t xml:space="preserve">=&gt; </w:t>
+      </w:r>
+      <w:r>
+        <w:rPr>
+          <w:rFonts w:ascii="Courier New" w:eastAsia="Times New Roman" w:hAnsi="Courier New" w:cs="Courier New"/>
+          <w:color w:val="9876AA"/>
+          <w:sz w:val="20"/>
+          <w:szCs w:val="20"/>
+          <w:lang w:eastAsia="uk-UA"/>
+        </w:rPr>
+        <w:t>$email</w:t>
+      </w:r>
+      <w:r>
+        <w:rPr>
+          <w:rFonts w:ascii="Courier New" w:eastAsia="Times New Roman" w:hAnsi="Courier New" w:cs="Courier New"/>
+          <w:color w:val="BCBEC4"/>
+          <w:sz w:val="20"/>
+          <w:szCs w:val="20"/>
+          <w:lang w:eastAsia="uk-UA"/>
+        </w:rPr>
+        <w:t>]);</w:t>
+      </w:r>
+      <w:r>
+        <w:rPr>
+          <w:rFonts w:ascii="Courier New" w:eastAsia="Times New Roman" w:hAnsi="Courier New" w:cs="Courier New"/>
+          <w:color w:val="BCBEC4"/>
+          <w:sz w:val="20"/>
+          <w:szCs w:val="20"/>
+          <w:lang w:eastAsia="uk-UA"/>
+        </w:rPr>
+        <w:br/>
+        <w:t xml:space="preserve">        </w:t>
+      </w:r>
+      <w:r>
+        <w:rPr>
+          <w:rFonts w:ascii="Courier New" w:eastAsia="Times New Roman" w:hAnsi="Courier New" w:cs="Courier New"/>
+          <w:color w:val="9876AA"/>
+          <w:sz w:val="20"/>
+          <w:szCs w:val="20"/>
+          <w:lang w:eastAsia="uk-UA"/>
+        </w:rPr>
+        <w:t xml:space="preserve">$user </w:t>
+      </w:r>
+      <w:r>
+        <w:rPr>
+          <w:rFonts w:ascii="Courier New" w:eastAsia="Times New Roman" w:hAnsi="Courier New" w:cs="Courier New"/>
+          <w:color w:val="BCBEC4"/>
+          <w:sz w:val="20"/>
+          <w:szCs w:val="20"/>
+          <w:lang w:eastAsia="uk-UA"/>
+        </w:rPr>
+        <w:t xml:space="preserve">= </w:t>
+      </w:r>
+      <w:r>
+        <w:rPr>
+          <w:rFonts w:ascii="Courier New" w:eastAsia="Times New Roman" w:hAnsi="Courier New" w:cs="Courier New"/>
+          <w:color w:val="9876AA"/>
+          <w:sz w:val="20"/>
+          <w:szCs w:val="20"/>
+          <w:lang w:eastAsia="uk-UA"/>
+        </w:rPr>
+        <w:t>$stmt</w:t>
+      </w:r>
+      <w:r>
+        <w:rPr>
+          <w:rFonts w:ascii="Courier New" w:eastAsia="Times New Roman" w:hAnsi="Courier New" w:cs="Courier New"/>
+          <w:color w:val="BCBEC4"/>
+          <w:sz w:val="20"/>
+          <w:szCs w:val="20"/>
+          <w:lang w:eastAsia="uk-UA"/>
+        </w:rPr>
+        <w:t>-&gt;</w:t>
+      </w:r>
+      <w:r>
+        <w:rPr>
+          <w:rFonts w:ascii="Courier New" w:eastAsia="Times New Roman" w:hAnsi="Courier New" w:cs="Courier New"/>
+          <w:color w:val="57AAF7"/>
+          <w:sz w:val="20"/>
+          <w:szCs w:val="20"/>
+          <w:lang w:eastAsia="uk-UA"/>
+        </w:rPr>
+        <w:t>fetch</w:t>
+      </w:r>
+      <w:r>
+        <w:rPr>
+          <w:rFonts w:ascii="Courier New" w:eastAsia="Times New Roman" w:hAnsi="Courier New" w:cs="Courier New"/>
+          <w:color w:val="BCBEC4"/>
+          <w:sz w:val="20"/>
+          <w:szCs w:val="20"/>
+          <w:lang w:eastAsia="uk-UA"/>
+        </w:rPr>
+        <w:t>();</w:t>
+      </w:r>
+      <w:r>
+        <w:rPr>
+          <w:rFonts w:ascii="Courier New" w:eastAsia="Times New Roman" w:hAnsi="Courier New" w:cs="Courier New"/>
+          <w:color w:val="BCBEC4"/>
+          <w:sz w:val="20"/>
+          <w:szCs w:val="20"/>
+          <w:lang w:eastAsia="uk-UA"/>
+        </w:rPr>
+        <w:br/>
+      </w:r>
+      <w:r>
+        <w:rPr>
+          <w:rFonts w:ascii="Courier New" w:eastAsia="Times New Roman" w:hAnsi="Courier New" w:cs="Courier New"/>
+          <w:color w:val="BCBEC4"/>
+          <w:sz w:val="20"/>
+          <w:szCs w:val="20"/>
+          <w:lang w:eastAsia="uk-UA"/>
+        </w:rPr>
+        <w:br/>
+        <w:t xml:space="preserve">        </w:t>
+      </w:r>
+      <w:r>
+        <w:rPr>
+          <w:rFonts w:ascii="Courier New" w:eastAsia="Times New Roman" w:hAnsi="Courier New" w:cs="Courier New"/>
+          <w:color w:val="CF8E6D"/>
+          <w:sz w:val="20"/>
+          <w:szCs w:val="20"/>
+          <w:lang w:eastAsia="uk-UA"/>
+        </w:rPr>
+        <w:t>if</w:t>
+      </w:r>
+      <w:r>
+        <w:rPr>
+          <w:rFonts w:ascii="Courier New" w:eastAsia="Times New Roman" w:hAnsi="Courier New" w:cs="Courier New"/>
+          <w:color w:val="BCBEC4"/>
+          <w:sz w:val="20"/>
+          <w:szCs w:val="20"/>
+          <w:lang w:eastAsia="uk-UA"/>
+        </w:rPr>
+        <w:t>(</w:t>
+      </w:r>
+      <w:r>
+        <w:rPr>
+          <w:rFonts w:ascii="Courier New" w:eastAsia="Times New Roman" w:hAnsi="Courier New" w:cs="Courier New"/>
+          <w:color w:val="9876AA"/>
+          <w:sz w:val="20"/>
+          <w:szCs w:val="20"/>
+          <w:lang w:eastAsia="uk-UA"/>
+        </w:rPr>
+        <w:t xml:space="preserve">$user </w:t>
+      </w:r>
+      <w:r>
+        <w:rPr>
+          <w:rFonts w:ascii="Courier New" w:eastAsia="Times New Roman" w:hAnsi="Courier New" w:cs="Courier New"/>
+          <w:color w:val="BCBEC4"/>
+          <w:sz w:val="20"/>
+          <w:szCs w:val="20"/>
+          <w:lang w:eastAsia="uk-UA"/>
+        </w:rPr>
+        <w:t xml:space="preserve">!== </w:t>
+      </w:r>
+      <w:r>
+        <w:rPr>
+          <w:rFonts w:ascii="Courier New" w:eastAsia="Times New Roman" w:hAnsi="Courier New" w:cs="Courier New"/>
+          <w:color w:val="CF8E6D"/>
+          <w:sz w:val="20"/>
+          <w:szCs w:val="20"/>
+          <w:lang w:eastAsia="uk-UA"/>
+        </w:rPr>
+        <w:t xml:space="preserve">false </w:t>
+      </w:r>
+      <w:r>
+        <w:rPr>
+          <w:rFonts w:ascii="Courier New" w:eastAsia="Times New Roman" w:hAnsi="Courier New" w:cs="Courier New"/>
+          <w:color w:val="BCBEC4"/>
+          <w:sz w:val="20"/>
+          <w:szCs w:val="20"/>
+          <w:lang w:eastAsia="uk-UA"/>
+        </w:rPr>
+        <w:t xml:space="preserve">&amp;&amp; </w:t>
+      </w:r>
+      <w:r>
+        <w:rPr>
+          <w:rFonts w:ascii="Courier New" w:eastAsia="Times New Roman" w:hAnsi="Courier New" w:cs="Courier New"/>
+          <w:color w:val="9876AA"/>
+          <w:sz w:val="20"/>
+          <w:szCs w:val="20"/>
+          <w:lang w:eastAsia="uk-UA"/>
+        </w:rPr>
+        <w:t>$user</w:t>
+      </w:r>
+      <w:r>
+        <w:rPr>
+          <w:rFonts w:ascii="Courier New" w:eastAsia="Times New Roman" w:hAnsi="Courier New" w:cs="Courier New"/>
+          <w:color w:val="BCBEC4"/>
+          <w:sz w:val="20"/>
+          <w:szCs w:val="20"/>
+          <w:lang w:eastAsia="uk-UA"/>
+        </w:rPr>
+        <w:t>[</w:t>
+      </w:r>
+      <w:r>
+        <w:rPr>
+          <w:rFonts w:ascii="Courier New" w:eastAsia="Times New Roman" w:hAnsi="Courier New" w:cs="Courier New"/>
+          <w:color w:val="6AAB73"/>
+          <w:sz w:val="20"/>
+          <w:szCs w:val="20"/>
+          <w:lang w:eastAsia="uk-UA"/>
+        </w:rPr>
+        <w:t>'Password'</w:t>
+      </w:r>
+      <w:r>
+        <w:rPr>
+          <w:rFonts w:ascii="Courier New" w:eastAsia="Times New Roman" w:hAnsi="Courier New" w:cs="Courier New"/>
+          <w:color w:val="BCBEC4"/>
+          <w:sz w:val="20"/>
+          <w:szCs w:val="20"/>
+          <w:lang w:eastAsia="uk-UA"/>
+        </w:rPr>
+        <w:t xml:space="preserve">] === </w:t>
+      </w:r>
+      <w:r>
+        <w:rPr>
+          <w:rFonts w:ascii="Courier New" w:eastAsia="Times New Roman" w:hAnsi="Courier New" w:cs="Courier New"/>
+          <w:color w:val="9876AA"/>
+          <w:sz w:val="20"/>
+          <w:szCs w:val="20"/>
+          <w:lang w:eastAsia="uk-UA"/>
+        </w:rPr>
+        <w:t>$password</w:t>
+      </w:r>
+      <w:r>
+        <w:rPr>
+          <w:rFonts w:ascii="Courier New" w:eastAsia="Times New Roman" w:hAnsi="Courier New" w:cs="Courier New"/>
+          <w:color w:val="BCBEC4"/>
+          <w:sz w:val="20"/>
+          <w:szCs w:val="20"/>
+          <w:lang w:eastAsia="uk-UA"/>
+        </w:rPr>
+        <w:t>){</w:t>
+      </w:r>
+      <w:r>
+        <w:rPr>
+          <w:rFonts w:ascii="Courier New" w:eastAsia="Times New Roman" w:hAnsi="Courier New" w:cs="Courier New"/>
+          <w:color w:val="BCBEC4"/>
+          <w:sz w:val="20"/>
+          <w:szCs w:val="20"/>
+          <w:lang w:eastAsia="uk-UA"/>
+        </w:rPr>
+        <w:br/>
+        <w:t xml:space="preserve">            </w:t>
+      </w:r>
+      <w:r>
+        <w:rPr>
+          <w:rFonts w:ascii="Courier New" w:eastAsia="Times New Roman" w:hAnsi="Courier New" w:cs="Courier New"/>
+          <w:color w:val="9876AA"/>
+          <w:sz w:val="20"/>
+          <w:szCs w:val="20"/>
+          <w:lang w:eastAsia="uk-UA"/>
+        </w:rPr>
+        <w:t>$_SESSION</w:t>
+      </w:r>
+      <w:r>
+        <w:rPr>
+          <w:rFonts w:ascii="Courier New" w:eastAsia="Times New Roman" w:hAnsi="Courier New" w:cs="Courier New"/>
+          <w:color w:val="BCBEC4"/>
+          <w:sz w:val="20"/>
+          <w:szCs w:val="20"/>
+          <w:lang w:eastAsia="uk-UA"/>
+        </w:rPr>
+        <w:t>[</w:t>
+      </w:r>
+      <w:r>
+        <w:rPr>
+          <w:rFonts w:ascii="Courier New" w:eastAsia="Times New Roman" w:hAnsi="Courier New" w:cs="Courier New"/>
+          <w:color w:val="6AAB73"/>
+          <w:sz w:val="20"/>
+          <w:szCs w:val="20"/>
+          <w:lang w:eastAsia="uk-UA"/>
+        </w:rPr>
+        <w:t>'LOGGED_IN'</w:t>
+      </w:r>
+      <w:r>
+        <w:rPr>
+          <w:rFonts w:ascii="Courier New" w:eastAsia="Times New Roman" w:hAnsi="Courier New" w:cs="Courier New"/>
+          <w:color w:val="BCBEC4"/>
+          <w:sz w:val="20"/>
+          <w:szCs w:val="20"/>
+          <w:lang w:eastAsia="uk-UA"/>
+        </w:rPr>
+        <w:t xml:space="preserve">] = </w:t>
+      </w:r>
+      <w:r>
+        <w:rPr>
+          <w:rFonts w:ascii="Courier New" w:eastAsia="Times New Roman" w:hAnsi="Courier New" w:cs="Courier New"/>
+          <w:color w:val="CF8E6D"/>
+          <w:sz w:val="20"/>
+          <w:szCs w:val="20"/>
+          <w:lang w:eastAsia="uk-UA"/>
+        </w:rPr>
+        <w:t>true</w:t>
+      </w:r>
+      <w:r>
+        <w:rPr>
+          <w:rFonts w:ascii="Courier New" w:eastAsia="Times New Roman" w:hAnsi="Courier New" w:cs="Courier New"/>
+          <w:color w:val="BCBEC4"/>
+          <w:sz w:val="20"/>
+          <w:szCs w:val="20"/>
+          <w:lang w:eastAsia="uk-UA"/>
+        </w:rPr>
+        <w:t>;</w:t>
+      </w:r>
+      <w:r>
+        <w:rPr>
+          <w:rFonts w:ascii="Courier New" w:eastAsia="Times New Roman" w:hAnsi="Courier New" w:cs="Courier New"/>
+          <w:color w:val="BCBEC4"/>
+          <w:sz w:val="20"/>
+          <w:szCs w:val="20"/>
+          <w:lang w:eastAsia="uk-UA"/>
+        </w:rPr>
+        <w:br/>
+      </w:r>
+      <w:r>
+        <w:rPr>
+          <w:rFonts w:ascii="Courier New" w:eastAsia="Times New Roman" w:hAnsi="Courier New" w:cs="Courier New"/>
+          <w:color w:val="BCBEC4"/>
+          <w:sz w:val="20"/>
+          <w:szCs w:val="20"/>
+          <w:lang w:eastAsia="uk-UA"/>
+        </w:rPr>
+        <w:lastRenderedPageBreak/>
+        <w:t xml:space="preserve">            </w:t>
+      </w:r>
+      <w:r>
+        <w:rPr>
+          <w:rFonts w:ascii="Courier New" w:eastAsia="Times New Roman" w:hAnsi="Courier New" w:cs="Courier New"/>
+          <w:color w:val="9876AA"/>
+          <w:sz w:val="20"/>
+          <w:szCs w:val="20"/>
+          <w:lang w:eastAsia="uk-UA"/>
+        </w:rPr>
+        <w:t>$_SESSION</w:t>
+      </w:r>
+      <w:r>
+        <w:rPr>
+          <w:rFonts w:ascii="Courier New" w:eastAsia="Times New Roman" w:hAnsi="Courier New" w:cs="Courier New"/>
+          <w:color w:val="BCBEC4"/>
+          <w:sz w:val="20"/>
+          <w:szCs w:val="20"/>
+          <w:lang w:eastAsia="uk-UA"/>
+        </w:rPr>
+        <w:t>[</w:t>
+      </w:r>
+      <w:r>
+        <w:rPr>
+          <w:rFonts w:ascii="Courier New" w:eastAsia="Times New Roman" w:hAnsi="Courier New" w:cs="Courier New"/>
+          <w:color w:val="6AAB73"/>
+          <w:sz w:val="20"/>
+          <w:szCs w:val="20"/>
+          <w:lang w:eastAsia="uk-UA"/>
+        </w:rPr>
+        <w:t>'USER_ID'</w:t>
+      </w:r>
+      <w:r>
+        <w:rPr>
+          <w:rFonts w:ascii="Courier New" w:eastAsia="Times New Roman" w:hAnsi="Courier New" w:cs="Courier New"/>
+          <w:color w:val="BCBEC4"/>
+          <w:sz w:val="20"/>
+          <w:szCs w:val="20"/>
+          <w:lang w:eastAsia="uk-UA"/>
+        </w:rPr>
+        <w:t xml:space="preserve">] = </w:t>
+      </w:r>
+      <w:r>
+        <w:rPr>
+          <w:rFonts w:ascii="Courier New" w:eastAsia="Times New Roman" w:hAnsi="Courier New" w:cs="Courier New"/>
+          <w:color w:val="9876AA"/>
+          <w:sz w:val="20"/>
+          <w:szCs w:val="20"/>
+          <w:lang w:eastAsia="uk-UA"/>
+        </w:rPr>
+        <w:t>$user</w:t>
+      </w:r>
+      <w:r>
+        <w:rPr>
+          <w:rFonts w:ascii="Courier New" w:eastAsia="Times New Roman" w:hAnsi="Courier New" w:cs="Courier New"/>
+          <w:color w:val="BCBEC4"/>
+          <w:sz w:val="20"/>
+          <w:szCs w:val="20"/>
+          <w:lang w:eastAsia="uk-UA"/>
+        </w:rPr>
+        <w:t>[</w:t>
+      </w:r>
+      <w:r>
+        <w:rPr>
+          <w:rFonts w:ascii="Courier New" w:eastAsia="Times New Roman" w:hAnsi="Courier New" w:cs="Courier New"/>
+          <w:color w:val="6AAB73"/>
+          <w:sz w:val="20"/>
+          <w:szCs w:val="20"/>
+          <w:lang w:eastAsia="uk-UA"/>
+        </w:rPr>
+        <w:t>"Id"</w:t>
+      </w:r>
+      <w:r>
+        <w:rPr>
+          <w:rFonts w:ascii="Courier New" w:eastAsia="Times New Roman" w:hAnsi="Courier New" w:cs="Courier New"/>
+          <w:color w:val="BCBEC4"/>
+          <w:sz w:val="20"/>
+          <w:szCs w:val="20"/>
+          <w:lang w:eastAsia="uk-UA"/>
+        </w:rPr>
+        <w:t>];</w:t>
+      </w:r>
+      <w:r>
+        <w:rPr>
+          <w:rFonts w:ascii="Courier New" w:eastAsia="Times New Roman" w:hAnsi="Courier New" w:cs="Courier New"/>
+          <w:color w:val="BCBEC4"/>
+          <w:sz w:val="20"/>
+          <w:szCs w:val="20"/>
+          <w:lang w:eastAsia="uk-UA"/>
+        </w:rPr>
+        <w:br/>
+        <w:t xml:space="preserve">            </w:t>
+      </w:r>
+      <w:r>
+        <w:rPr>
+          <w:rFonts w:ascii="Courier New" w:eastAsia="Times New Roman" w:hAnsi="Courier New" w:cs="Courier New"/>
+          <w:color w:val="57AAF7"/>
+          <w:sz w:val="20"/>
+          <w:szCs w:val="20"/>
+          <w:lang w:eastAsia="uk-UA"/>
+        </w:rPr>
+        <w:t>header</w:t>
+      </w:r>
+      <w:r>
+        <w:rPr>
+          <w:rFonts w:ascii="Courier New" w:eastAsia="Times New Roman" w:hAnsi="Courier New" w:cs="Courier New"/>
+          <w:color w:val="BCBEC4"/>
+          <w:sz w:val="20"/>
+          <w:szCs w:val="20"/>
+          <w:lang w:eastAsia="uk-UA"/>
+        </w:rPr>
+        <w:t>(</w:t>
+      </w:r>
+      <w:r>
+        <w:rPr>
+          <w:rFonts w:ascii="Courier New" w:eastAsia="Times New Roman" w:hAnsi="Courier New" w:cs="Courier New"/>
+          <w:color w:val="6AAB73"/>
+          <w:sz w:val="20"/>
+          <w:szCs w:val="20"/>
+          <w:lang w:eastAsia="uk-UA"/>
+        </w:rPr>
+        <w:t>"Location: myprofile.php"</w:t>
+      </w:r>
+      <w:r>
+        <w:rPr>
+          <w:rFonts w:ascii="Courier New" w:eastAsia="Times New Roman" w:hAnsi="Courier New" w:cs="Courier New"/>
+          <w:color w:val="BCBEC4"/>
+          <w:sz w:val="20"/>
+          <w:szCs w:val="20"/>
+          <w:lang w:eastAsia="uk-UA"/>
+        </w:rPr>
+        <w:t>);</w:t>
+      </w:r>
+      <w:r>
+        <w:rPr>
+          <w:rFonts w:ascii="Courier New" w:eastAsia="Times New Roman" w:hAnsi="Courier New" w:cs="Courier New"/>
+          <w:color w:val="BCBEC4"/>
+          <w:sz w:val="20"/>
+          <w:szCs w:val="20"/>
+          <w:lang w:eastAsia="uk-UA"/>
+        </w:rPr>
+        <w:br/>
+        <w:t xml:space="preserve">        }</w:t>
+      </w:r>
+      <w:r>
+        <w:rPr>
+          <w:rFonts w:ascii="Courier New" w:eastAsia="Times New Roman" w:hAnsi="Courier New" w:cs="Courier New"/>
+          <w:color w:val="BCBEC4"/>
+          <w:sz w:val="20"/>
+          <w:szCs w:val="20"/>
+          <w:lang w:eastAsia="uk-UA"/>
+        </w:rPr>
+        <w:br/>
+        <w:t xml:space="preserve">        </w:t>
+      </w:r>
+      <w:r>
+        <w:rPr>
+          <w:rFonts w:ascii="Courier New" w:eastAsia="Times New Roman" w:hAnsi="Courier New" w:cs="Courier New"/>
+          <w:color w:val="CF8E6D"/>
+          <w:sz w:val="20"/>
+          <w:szCs w:val="20"/>
+          <w:lang w:eastAsia="uk-UA"/>
+        </w:rPr>
+        <w:t>else</w:t>
+      </w:r>
+      <w:r>
+        <w:rPr>
+          <w:rFonts w:ascii="Courier New" w:eastAsia="Times New Roman" w:hAnsi="Courier New" w:cs="Courier New"/>
+          <w:color w:val="BCBEC4"/>
+          <w:sz w:val="20"/>
+          <w:szCs w:val="20"/>
+          <w:lang w:eastAsia="uk-UA"/>
+        </w:rPr>
+        <w:t>{</w:t>
+      </w:r>
+      <w:r>
+        <w:rPr>
+          <w:rFonts w:ascii="Courier New" w:eastAsia="Times New Roman" w:hAnsi="Courier New" w:cs="Courier New"/>
+          <w:color w:val="BCBEC4"/>
+          <w:sz w:val="20"/>
+          <w:szCs w:val="20"/>
+          <w:lang w:eastAsia="uk-UA"/>
+        </w:rPr>
+        <w:br/>
+        <w:t xml:space="preserve">            </w:t>
+      </w:r>
+      <w:r>
+        <w:rPr>
+          <w:rFonts w:ascii="Courier New" w:eastAsia="Times New Roman" w:hAnsi="Courier New" w:cs="Courier New"/>
+          <w:color w:val="9876AA"/>
+          <w:sz w:val="20"/>
+          <w:szCs w:val="20"/>
+          <w:lang w:eastAsia="uk-UA"/>
+        </w:rPr>
+        <w:t>$messages</w:t>
+      </w:r>
+      <w:r>
+        <w:rPr>
+          <w:rFonts w:ascii="Courier New" w:eastAsia="Times New Roman" w:hAnsi="Courier New" w:cs="Courier New"/>
+          <w:color w:val="BCBEC4"/>
+          <w:sz w:val="20"/>
+          <w:szCs w:val="20"/>
+          <w:lang w:eastAsia="uk-UA"/>
+        </w:rPr>
+        <w:t xml:space="preserve">[] = </w:t>
+      </w:r>
+      <w:r>
+        <w:rPr>
+          <w:rFonts w:ascii="Courier New" w:eastAsia="Times New Roman" w:hAnsi="Courier New" w:cs="Courier New"/>
+          <w:color w:val="6AAB73"/>
+          <w:sz w:val="20"/>
+          <w:szCs w:val="20"/>
+          <w:lang w:eastAsia="uk-UA"/>
+        </w:rPr>
+        <w:t>"</w:t>
+      </w:r>
+      <w:r>
+        <w:rPr>
+          <w:rFonts w:ascii="Courier New" w:eastAsia="Times New Roman" w:hAnsi="Courier New" w:cs="Courier New"/>
+          <w:color w:val="6AAB73"/>
+          <w:sz w:val="20"/>
+          <w:szCs w:val="20"/>
+          <w:shd w:val="clear" w:color="auto" w:fill="293C40"/>
+          <w:lang w:eastAsia="uk-UA"/>
+        </w:rPr>
+        <w:t>&lt;div style='color: white; background-color: red'&gt;Invalid login information.&lt;/div&gt;</w:t>
+      </w:r>
+      <w:r>
+        <w:rPr>
+          <w:rFonts w:ascii="Courier New" w:eastAsia="Times New Roman" w:hAnsi="Courier New" w:cs="Courier New"/>
+          <w:color w:val="6AAB73"/>
+          <w:sz w:val="20"/>
+          <w:szCs w:val="20"/>
+          <w:lang w:eastAsia="uk-UA"/>
+        </w:rPr>
+        <w:t>"</w:t>
+      </w:r>
+      <w:r>
+        <w:rPr>
+          <w:rFonts w:ascii="Courier New" w:eastAsia="Times New Roman" w:hAnsi="Courier New" w:cs="Courier New"/>
+          <w:color w:val="BCBEC4"/>
+          <w:sz w:val="20"/>
+          <w:szCs w:val="20"/>
+          <w:lang w:eastAsia="uk-UA"/>
+        </w:rPr>
+        <w:t>;</w:t>
+      </w:r>
+      <w:r>
+        <w:rPr>
+          <w:rFonts w:ascii="Courier New" w:eastAsia="Times New Roman" w:hAnsi="Courier New" w:cs="Courier New"/>
+          <w:color w:val="BCBEC4"/>
+          <w:sz w:val="20"/>
+          <w:szCs w:val="20"/>
+          <w:lang w:eastAsia="uk-UA"/>
+        </w:rPr>
+        <w:br/>
+        <w:t xml:space="preserve">        }</w:t>
+      </w:r>
+      <w:r>
+        <w:rPr>
+          <w:rFonts w:ascii="Courier New" w:eastAsia="Times New Roman" w:hAnsi="Courier New" w:cs="Courier New"/>
+          <w:color w:val="BCBEC4"/>
+          <w:sz w:val="20"/>
+          <w:szCs w:val="20"/>
+          <w:lang w:eastAsia="uk-UA"/>
+        </w:rPr>
+        <w:br/>
+        <w:t xml:space="preserve">    }</w:t>
+      </w:r>
+      <w:r>
+        <w:rPr>
+          <w:rFonts w:ascii="Courier New" w:eastAsia="Times New Roman" w:hAnsi="Courier New" w:cs="Courier New"/>
+          <w:color w:val="BCBEC4"/>
+          <w:sz w:val="20"/>
+          <w:szCs w:val="20"/>
+          <w:lang w:eastAsia="uk-UA"/>
+        </w:rPr>
+        <w:br/>
+        <w:t xml:space="preserve">    </w:t>
+      </w:r>
+      <w:r>
+        <w:rPr>
+          <w:rFonts w:ascii="Courier New" w:eastAsia="Times New Roman" w:hAnsi="Courier New" w:cs="Courier New"/>
+          <w:color w:val="CF8E6D"/>
+          <w:sz w:val="20"/>
+          <w:szCs w:val="20"/>
+          <w:lang w:eastAsia="uk-UA"/>
+        </w:rPr>
+        <w:t>catch</w:t>
+      </w:r>
+      <w:r>
+        <w:rPr>
+          <w:rFonts w:ascii="Courier New" w:eastAsia="Times New Roman" w:hAnsi="Courier New" w:cs="Courier New"/>
+          <w:color w:val="BCBEC4"/>
+          <w:sz w:val="20"/>
+          <w:szCs w:val="20"/>
+          <w:lang w:eastAsia="uk-UA"/>
+        </w:rPr>
+        <w:t xml:space="preserve">(PDOException </w:t>
+      </w:r>
+      <w:r>
+        <w:rPr>
+          <w:rFonts w:ascii="Courier New" w:eastAsia="Times New Roman" w:hAnsi="Courier New" w:cs="Courier New"/>
+          <w:color w:val="9876AA"/>
+          <w:sz w:val="20"/>
+          <w:szCs w:val="20"/>
+          <w:lang w:eastAsia="uk-UA"/>
+        </w:rPr>
+        <w:t>$e</w:t>
+      </w:r>
+      <w:r>
+        <w:rPr>
+          <w:rFonts w:ascii="Courier New" w:eastAsia="Times New Roman" w:hAnsi="Courier New" w:cs="Courier New"/>
+          <w:color w:val="BCBEC4"/>
+          <w:sz w:val="20"/>
+          <w:szCs w:val="20"/>
+          <w:lang w:eastAsia="uk-UA"/>
+        </w:rPr>
+        <w:t>) {</w:t>
+      </w:r>
+      <w:r>
+        <w:rPr>
+          <w:rFonts w:ascii="Courier New" w:eastAsia="Times New Roman" w:hAnsi="Courier New" w:cs="Courier New"/>
+          <w:color w:val="BCBEC4"/>
+          <w:sz w:val="20"/>
+          <w:szCs w:val="20"/>
+          <w:lang w:eastAsia="uk-UA"/>
+        </w:rPr>
+        <w:br/>
+        <w:t xml:space="preserve">        </w:t>
+      </w:r>
+      <w:r>
+        <w:rPr>
+          <w:rFonts w:ascii="Courier New" w:eastAsia="Times New Roman" w:hAnsi="Courier New" w:cs="Courier New"/>
+          <w:color w:val="9876AA"/>
+          <w:sz w:val="20"/>
+          <w:szCs w:val="20"/>
+          <w:lang w:eastAsia="uk-UA"/>
+        </w:rPr>
+        <w:t xml:space="preserve">$msg </w:t>
+      </w:r>
+      <w:r>
+        <w:rPr>
+          <w:rFonts w:ascii="Courier New" w:eastAsia="Times New Roman" w:hAnsi="Courier New" w:cs="Courier New"/>
+          <w:color w:val="BCBEC4"/>
+          <w:sz w:val="20"/>
+          <w:szCs w:val="20"/>
+          <w:lang w:eastAsia="uk-UA"/>
+        </w:rPr>
+        <w:t xml:space="preserve">= </w:t>
+      </w:r>
+      <w:r>
+        <w:rPr>
+          <w:rFonts w:ascii="Courier New" w:eastAsia="Times New Roman" w:hAnsi="Courier New" w:cs="Courier New"/>
+          <w:color w:val="9876AA"/>
+          <w:sz w:val="20"/>
+          <w:szCs w:val="20"/>
+          <w:lang w:eastAsia="uk-UA"/>
+        </w:rPr>
+        <w:t>$e</w:t>
+      </w:r>
+      <w:r>
+        <w:rPr>
+          <w:rFonts w:ascii="Courier New" w:eastAsia="Times New Roman" w:hAnsi="Courier New" w:cs="Courier New"/>
+          <w:color w:val="BCBEC4"/>
+          <w:sz w:val="20"/>
+          <w:szCs w:val="20"/>
+          <w:lang w:eastAsia="uk-UA"/>
+        </w:rPr>
+        <w:t>-&gt;</w:t>
+      </w:r>
+      <w:r>
+        <w:rPr>
+          <w:rFonts w:ascii="Courier New" w:eastAsia="Times New Roman" w:hAnsi="Courier New" w:cs="Courier New"/>
+          <w:color w:val="57AAF7"/>
+          <w:sz w:val="20"/>
+          <w:szCs w:val="20"/>
+          <w:lang w:eastAsia="uk-UA"/>
+        </w:rPr>
+        <w:t>getMessage</w:t>
+      </w:r>
+      <w:r>
+        <w:rPr>
+          <w:rFonts w:ascii="Courier New" w:eastAsia="Times New Roman" w:hAnsi="Courier New" w:cs="Courier New"/>
+          <w:color w:val="BCBEC4"/>
+          <w:sz w:val="20"/>
+          <w:szCs w:val="20"/>
+          <w:lang w:eastAsia="uk-UA"/>
+        </w:rPr>
+        <w:t>();</w:t>
+      </w:r>
+      <w:r>
+        <w:rPr>
+          <w:rFonts w:ascii="Courier New" w:eastAsia="Times New Roman" w:hAnsi="Courier New" w:cs="Courier New"/>
+          <w:color w:val="BCBEC4"/>
+          <w:sz w:val="20"/>
+          <w:szCs w:val="20"/>
+          <w:lang w:eastAsia="uk-UA"/>
+        </w:rPr>
+        <w:br/>
+        <w:t xml:space="preserve">        </w:t>
+      </w:r>
+      <w:r>
+        <w:rPr>
+          <w:rFonts w:ascii="Courier New" w:eastAsia="Times New Roman" w:hAnsi="Courier New" w:cs="Courier New"/>
+          <w:color w:val="9876AA"/>
+          <w:sz w:val="20"/>
+          <w:szCs w:val="20"/>
+          <w:lang w:eastAsia="uk-UA"/>
+        </w:rPr>
+        <w:t>$messages</w:t>
+      </w:r>
+      <w:r>
+        <w:rPr>
+          <w:rFonts w:ascii="Courier New" w:eastAsia="Times New Roman" w:hAnsi="Courier New" w:cs="Courier New"/>
+          <w:color w:val="BCBEC4"/>
+          <w:sz w:val="20"/>
+          <w:szCs w:val="20"/>
+          <w:lang w:eastAsia="uk-UA"/>
+        </w:rPr>
+        <w:t xml:space="preserve">[] = </w:t>
+      </w:r>
+      <w:r>
+        <w:rPr>
+          <w:rFonts w:ascii="Courier New" w:eastAsia="Times New Roman" w:hAnsi="Courier New" w:cs="Courier New"/>
+          <w:color w:val="6AAB73"/>
+          <w:sz w:val="20"/>
+          <w:szCs w:val="20"/>
+          <w:lang w:eastAsia="uk-UA"/>
+        </w:rPr>
+        <w:t>"</w:t>
+      </w:r>
+      <w:r>
+        <w:rPr>
+          <w:rFonts w:ascii="Courier New" w:eastAsia="Times New Roman" w:hAnsi="Courier New" w:cs="Courier New"/>
+          <w:color w:val="6AAB73"/>
+          <w:sz w:val="20"/>
+          <w:szCs w:val="20"/>
+          <w:shd w:val="clear" w:color="auto" w:fill="293C40"/>
+          <w:lang w:eastAsia="uk-UA"/>
+        </w:rPr>
+        <w:t>&lt;div style='color: white; background-color: red'&gt;</w:t>
+      </w:r>
+      <w:r>
+        <w:rPr>
+          <w:rFonts w:ascii="Courier New" w:eastAsia="Times New Roman" w:hAnsi="Courier New" w:cs="Courier New"/>
+          <w:color w:val="9876AA"/>
+          <w:sz w:val="20"/>
+          <w:szCs w:val="20"/>
+          <w:lang w:eastAsia="uk-UA"/>
+        </w:rPr>
+        <w:t>$msg</w:t>
+      </w:r>
+      <w:r>
+        <w:rPr>
+          <w:rFonts w:ascii="Courier New" w:eastAsia="Times New Roman" w:hAnsi="Courier New" w:cs="Courier New"/>
+          <w:color w:val="6AAB73"/>
+          <w:sz w:val="20"/>
+          <w:szCs w:val="20"/>
+          <w:shd w:val="clear" w:color="auto" w:fill="293C40"/>
+          <w:lang w:eastAsia="uk-UA"/>
+        </w:rPr>
+        <w:t>&lt;/div&gt;</w:t>
+      </w:r>
+      <w:r>
+        <w:rPr>
+          <w:rFonts w:ascii="Courier New" w:eastAsia="Times New Roman" w:hAnsi="Courier New" w:cs="Courier New"/>
+          <w:color w:val="6AAB73"/>
+          <w:sz w:val="20"/>
+          <w:szCs w:val="20"/>
+          <w:lang w:eastAsia="uk-UA"/>
+        </w:rPr>
+        <w:t>"</w:t>
+      </w:r>
+      <w:r>
+        <w:rPr>
+          <w:rFonts w:ascii="Courier New" w:eastAsia="Times New Roman" w:hAnsi="Courier New" w:cs="Courier New"/>
+          <w:color w:val="BCBEC4"/>
+          <w:sz w:val="20"/>
+          <w:szCs w:val="20"/>
+          <w:lang w:eastAsia="uk-UA"/>
+        </w:rPr>
+        <w:t>;</w:t>
+      </w:r>
+      <w:r>
+        <w:rPr>
+          <w:rFonts w:ascii="Courier New" w:eastAsia="Times New Roman" w:hAnsi="Courier New" w:cs="Courier New"/>
+          <w:color w:val="BCBEC4"/>
+          <w:sz w:val="20"/>
+          <w:szCs w:val="20"/>
+          <w:lang w:eastAsia="uk-UA"/>
+        </w:rPr>
+        <w:br/>
+        <w:t xml:space="preserve">    }</w:t>
+      </w:r>
+      <w:r>
+        <w:rPr>
+          <w:rFonts w:ascii="Courier New" w:eastAsia="Times New Roman" w:hAnsi="Courier New" w:cs="Courier New"/>
+          <w:color w:val="BCBEC4"/>
+          <w:sz w:val="20"/>
+          <w:szCs w:val="20"/>
+          <w:lang w:eastAsia="uk-UA"/>
+        </w:rPr>
+        <w:br/>
+        <w:t>}</w:t>
+      </w:r>
+      <w:r>
+        <w:rPr>
+          <w:rFonts w:ascii="Courier New" w:eastAsia="Times New Roman" w:hAnsi="Courier New" w:cs="Courier New"/>
+          <w:color w:val="BCBEC4"/>
+          <w:sz w:val="20"/>
+          <w:szCs w:val="20"/>
+          <w:lang w:eastAsia="uk-UA"/>
+        </w:rPr>
+        <w:br/>
+      </w:r>
+      <w:r>
+        <w:rPr>
+          <w:rFonts w:ascii="Courier New" w:eastAsia="Times New Roman" w:hAnsi="Courier New" w:cs="Courier New"/>
+          <w:color w:val="BCBEC4"/>
+          <w:sz w:val="20"/>
+          <w:szCs w:val="20"/>
+          <w:lang w:eastAsia="uk-UA"/>
+        </w:rPr>
+        <w:br/>
+      </w:r>
+      <w:r>
+        <w:rPr>
+          <w:rFonts w:ascii="Courier New" w:eastAsia="Times New Roman" w:hAnsi="Courier New" w:cs="Courier New"/>
+          <w:color w:val="CF8E6D"/>
+          <w:sz w:val="20"/>
+          <w:szCs w:val="20"/>
+          <w:lang w:eastAsia="uk-UA"/>
+        </w:rPr>
+        <w:t>?&gt;</w:t>
+      </w:r>
+    </w:p>
+    <w:p/>
+    <w:p>
+      <w:pPr>
+        <w:pStyle w:val="HTML"/>
+        <w:shd w:val="clear" w:color="auto" w:fill="1E1F22"/>
+        <w:rPr>
+          <w:color w:val="BCBEC4"/>
+        </w:rPr>
+      </w:pPr>
+      <w:r>
+        <w:rPr>
+          <w:color w:val="CF8E6D"/>
+        </w:rPr>
+        <w:t>&lt;?php</w:t>
+      </w:r>
+      <w:r>
+        <w:rPr>
+          <w:color w:val="CF8E6D"/>
+        </w:rPr>
+        <w:br/>
+      </w:r>
+      <w:r>
+        <w:rPr>
+          <w:color w:val="CF8E6D"/>
+        </w:rPr>
+        <w:br/>
+      </w:r>
+      <w:r>
+        <w:rPr>
+          <w:color w:val="57AAF7"/>
+        </w:rPr>
+        <w:t>session_start</w:t>
+      </w:r>
+      <w:r>
+        <w:rPr>
+          <w:color w:val="BCBEC4"/>
+        </w:rPr>
+        <w:t>();</w:t>
+      </w:r>
+      <w:r>
+        <w:rPr>
+          <w:color w:val="BCBEC4"/>
+        </w:rPr>
+        <w:br/>
+      </w:r>
+      <w:r>
+        <w:rPr>
+          <w:color w:val="BCBEC4"/>
+        </w:rPr>
+        <w:br/>
+      </w:r>
+      <w:r>
+        <w:rPr>
+          <w:color w:val="9876AA"/>
+        </w:rPr>
+        <w:t xml:space="preserve">$messages </w:t>
+      </w:r>
+      <w:r>
+        <w:rPr>
+          <w:color w:val="BCBEC4"/>
+        </w:rPr>
+        <w:t>= [];</w:t>
+      </w:r>
+      <w:r>
+        <w:rPr>
+          <w:color w:val="BCBEC4"/>
+        </w:rPr>
+        <w:br/>
+      </w:r>
+      <w:r>
+        <w:rPr>
+          <w:color w:val="9876AA"/>
+        </w:rPr>
+        <w:t xml:space="preserve">$current_page </w:t>
+      </w:r>
+      <w:r>
+        <w:rPr>
+          <w:color w:val="BCBEC4"/>
+        </w:rPr>
+        <w:t xml:space="preserve">= </w:t>
+      </w:r>
+      <w:r>
+        <w:rPr>
+          <w:color w:val="6AAB73"/>
+        </w:rPr>
+        <w:t>'Register'</w:t>
+      </w:r>
+      <w:r>
+        <w:rPr>
+          <w:color w:val="BCBEC4"/>
+        </w:rPr>
+        <w:t>;</w:t>
+      </w:r>
+      <w:r>
+        <w:rPr>
+          <w:color w:val="BCBEC4"/>
+        </w:rPr>
+        <w:br/>
+      </w:r>
+      <w:r>
+        <w:rPr>
+          <w:color w:val="BCBEC4"/>
+        </w:rPr>
+        <w:br/>
+      </w:r>
+      <w:r>
+        <w:rPr>
+          <w:color w:val="BCBEC4"/>
+        </w:rPr>
+        <w:br/>
+      </w:r>
+      <w:r>
+        <w:rPr>
+          <w:color w:val="CF8E6D"/>
+        </w:rPr>
+        <w:t>if</w:t>
+      </w:r>
+      <w:r>
+        <w:rPr>
+          <w:color w:val="BCBEC4"/>
+        </w:rPr>
+        <w:t>(</w:t>
+      </w:r>
+      <w:r>
+        <w:rPr>
+          <w:color w:val="9876AA"/>
+        </w:rPr>
+        <w:t>$_SERVER</w:t>
+      </w:r>
+      <w:r>
+        <w:rPr>
+          <w:color w:val="BCBEC4"/>
+        </w:rPr>
+        <w:t>[</w:t>
+      </w:r>
+      <w:r>
+        <w:rPr>
+          <w:color w:val="6AAB73"/>
+        </w:rPr>
+        <w:t>'REQUEST_METHOD'</w:t>
+      </w:r>
+      <w:r>
+        <w:rPr>
+          <w:color w:val="BCBEC4"/>
+        </w:rPr>
+        <w:t xml:space="preserve">] == </w:t>
+      </w:r>
+      <w:r>
+        <w:rPr>
+          <w:color w:val="6AAB73"/>
+        </w:rPr>
+        <w:t>'POST'</w:t>
+      </w:r>
+      <w:r>
+        <w:rPr>
+          <w:color w:val="BCBEC4"/>
+        </w:rPr>
+        <w:t>){</w:t>
+      </w:r>
+      <w:r>
+        <w:rPr>
+          <w:color w:val="BCBEC4"/>
+        </w:rPr>
+        <w:br/>
+        <w:t xml:space="preserve">    </w:t>
+      </w:r>
+      <w:r>
+        <w:rPr>
+          <w:color w:val="7A7E85"/>
+        </w:rPr>
+        <w:t>// try to register user</w:t>
+      </w:r>
+      <w:r>
+        <w:rPr>
+          <w:color w:val="7A7E85"/>
+        </w:rPr>
+        <w:br/>
+      </w:r>
+      <w:r>
+        <w:rPr>
+          <w:color w:val="7A7E85"/>
+        </w:rPr>
+        <w:br/>
+        <w:t xml:space="preserve">    // load data from database and render it for user.</w:t>
+      </w:r>
+      <w:r>
+        <w:rPr>
+          <w:color w:val="7A7E85"/>
+        </w:rPr>
+        <w:br/>
+        <w:t xml:space="preserve">    </w:t>
+      </w:r>
+      <w:r>
+        <w:rPr>
+          <w:color w:val="CF8E6D"/>
+        </w:rPr>
+        <w:t xml:space="preserve">try </w:t>
+      </w:r>
+      <w:r>
+        <w:rPr>
+          <w:color w:val="BCBEC4"/>
+        </w:rPr>
+        <w:t>{</w:t>
+      </w:r>
+      <w:r>
+        <w:rPr>
+          <w:color w:val="BCBEC4"/>
+        </w:rPr>
+        <w:br/>
+        <w:t xml:space="preserve">        </w:t>
+      </w:r>
+      <w:r>
+        <w:rPr>
+          <w:color w:val="9876AA"/>
+        </w:rPr>
+        <w:t xml:space="preserve">$pdo </w:t>
+      </w:r>
+      <w:r>
+        <w:rPr>
+          <w:color w:val="BCBEC4"/>
+        </w:rPr>
+        <w:t xml:space="preserve">= </w:t>
+      </w:r>
+      <w:r>
+        <w:rPr>
+          <w:color w:val="CF8E6D"/>
+        </w:rPr>
+        <w:t xml:space="preserve">new </w:t>
+      </w:r>
+      <w:r>
+        <w:rPr>
+          <w:color w:val="BCBEC4"/>
+        </w:rPr>
+        <w:t>PDO(</w:t>
+      </w:r>
+      <w:r>
+        <w:rPr>
+          <w:color w:val="6AAB73"/>
+        </w:rPr>
+        <w:t>'mysql:host=localhost;dbname=lab05;charset=utf8'</w:t>
+      </w:r>
+      <w:r>
+        <w:rPr>
+          <w:color w:val="BCBEC4"/>
+        </w:rPr>
+        <w:t>,</w:t>
+      </w:r>
+      <w:r>
+        <w:rPr>
+          <w:color w:val="6AAB73"/>
+        </w:rPr>
+        <w:t>'root'</w:t>
+      </w:r>
+      <w:r>
+        <w:rPr>
+          <w:color w:val="BCBEC4"/>
+        </w:rPr>
+        <w:t>,</w:t>
+      </w:r>
+      <w:r>
+        <w:rPr>
+          <w:color w:val="6AAB73"/>
+        </w:rPr>
+        <w:t>''</w:t>
+      </w:r>
+      <w:r>
+        <w:rPr>
+          <w:color w:val="BCBEC4"/>
+        </w:rPr>
+        <w:t>);</w:t>
+      </w:r>
+      <w:r>
+        <w:rPr>
+          <w:color w:val="BCBEC4"/>
+        </w:rPr>
+        <w:br/>
+        <w:t xml:space="preserve">        </w:t>
+      </w:r>
+      <w:r>
+        <w:rPr>
+          <w:color w:val="9876AA"/>
+        </w:rPr>
+        <w:t>$pdo</w:t>
+      </w:r>
+      <w:r>
+        <w:rPr>
+          <w:color w:val="BCBEC4"/>
+        </w:rPr>
+        <w:t>-&gt;</w:t>
+      </w:r>
+      <w:r>
+        <w:rPr>
+          <w:color w:val="57AAF7"/>
+        </w:rPr>
+        <w:t>setAttribute</w:t>
+      </w:r>
+      <w:r>
+        <w:rPr>
+          <w:color w:val="BCBEC4"/>
+        </w:rPr>
+        <w:t>(PDO::</w:t>
+      </w:r>
+      <w:r>
+        <w:rPr>
+          <w:i/>
+          <w:iCs/>
+          <w:color w:val="9876AA"/>
+        </w:rPr>
+        <w:t>ATTR_ERRMODE</w:t>
+      </w:r>
+      <w:r>
+        <w:rPr>
+          <w:color w:val="BCBEC4"/>
+        </w:rPr>
+        <w:t>, PDO::</w:t>
+      </w:r>
+      <w:r>
+        <w:rPr>
+          <w:i/>
+          <w:iCs/>
+          <w:color w:val="9876AA"/>
+        </w:rPr>
+        <w:t>ERRMODE_EXCEPTION</w:t>
+      </w:r>
+      <w:r>
+        <w:rPr>
+          <w:color w:val="BCBEC4"/>
+        </w:rPr>
+        <w:t>);</w:t>
+      </w:r>
+      <w:r>
+        <w:rPr>
+          <w:color w:val="BCBEC4"/>
+        </w:rPr>
+        <w:br/>
+      </w:r>
+      <w:r>
+        <w:rPr>
+          <w:color w:val="BCBEC4"/>
+        </w:rPr>
+        <w:br/>
+        <w:t xml:space="preserve">        </w:t>
+      </w:r>
+      <w:r>
+        <w:rPr>
+          <w:color w:val="9876AA"/>
+        </w:rPr>
+        <w:t xml:space="preserve">$name </w:t>
+      </w:r>
+      <w:r>
+        <w:rPr>
+          <w:color w:val="BCBEC4"/>
+        </w:rPr>
+        <w:t xml:space="preserve">= </w:t>
+      </w:r>
+      <w:r>
+        <w:rPr>
+          <w:color w:val="9876AA"/>
+        </w:rPr>
+        <w:t>$_POST</w:t>
+      </w:r>
+      <w:r>
+        <w:rPr>
+          <w:color w:val="BCBEC4"/>
+        </w:rPr>
+        <w:t>[</w:t>
+      </w:r>
+      <w:r>
+        <w:rPr>
+          <w:color w:val="6AAB73"/>
+        </w:rPr>
+        <w:t>'name'</w:t>
+      </w:r>
+      <w:r>
+        <w:rPr>
+          <w:color w:val="BCBEC4"/>
+        </w:rPr>
+        <w:t>];</w:t>
+      </w:r>
+      <w:r>
+        <w:rPr>
+          <w:color w:val="BCBEC4"/>
+        </w:rPr>
+        <w:br/>
+        <w:t xml:space="preserve">        </w:t>
+      </w:r>
+      <w:r>
+        <w:rPr>
+          <w:color w:val="9876AA"/>
+        </w:rPr>
+        <w:t xml:space="preserve">$surname </w:t>
+      </w:r>
+      <w:r>
+        <w:rPr>
+          <w:color w:val="BCBEC4"/>
+        </w:rPr>
+        <w:t xml:space="preserve">= </w:t>
+      </w:r>
+      <w:r>
+        <w:rPr>
+          <w:color w:val="9876AA"/>
+        </w:rPr>
+        <w:t>$_POST</w:t>
+      </w:r>
+      <w:r>
+        <w:rPr>
+          <w:color w:val="BCBEC4"/>
+        </w:rPr>
+        <w:t>[</w:t>
+      </w:r>
+      <w:r>
+        <w:rPr>
+          <w:color w:val="6AAB73"/>
+        </w:rPr>
+        <w:t>'surname'</w:t>
+      </w:r>
+      <w:r>
+        <w:rPr>
+          <w:color w:val="BCBEC4"/>
+        </w:rPr>
+        <w:t>];</w:t>
+      </w:r>
+      <w:r>
+        <w:rPr>
+          <w:color w:val="BCBEC4"/>
+        </w:rPr>
+        <w:br/>
+        <w:t xml:space="preserve">        </w:t>
+      </w:r>
+      <w:r>
+        <w:rPr>
+          <w:color w:val="9876AA"/>
+        </w:rPr>
+        <w:t xml:space="preserve">$age </w:t>
+      </w:r>
+      <w:r>
+        <w:rPr>
+          <w:color w:val="BCBEC4"/>
+        </w:rPr>
+        <w:t xml:space="preserve">= </w:t>
+      </w:r>
+      <w:r>
+        <w:rPr>
+          <w:color w:val="9876AA"/>
+        </w:rPr>
+        <w:t>$_POST</w:t>
+      </w:r>
+      <w:r>
+        <w:rPr>
+          <w:color w:val="BCBEC4"/>
+        </w:rPr>
+        <w:t>[</w:t>
+      </w:r>
+      <w:r>
+        <w:rPr>
+          <w:color w:val="6AAB73"/>
+        </w:rPr>
+        <w:t>'age'</w:t>
+      </w:r>
+      <w:r>
+        <w:rPr>
+          <w:color w:val="BCBEC4"/>
+        </w:rPr>
+        <w:t>];</w:t>
+      </w:r>
+      <w:r>
+        <w:rPr>
+          <w:color w:val="BCBEC4"/>
+        </w:rPr>
+        <w:br/>
+        <w:t xml:space="preserve">        </w:t>
+      </w:r>
+      <w:r>
+        <w:rPr>
+          <w:color w:val="9876AA"/>
+        </w:rPr>
+        <w:t xml:space="preserve">$email </w:t>
+      </w:r>
+      <w:r>
+        <w:rPr>
+          <w:color w:val="BCBEC4"/>
+        </w:rPr>
+        <w:t xml:space="preserve">= </w:t>
+      </w:r>
+      <w:r>
+        <w:rPr>
+          <w:color w:val="9876AA"/>
+        </w:rPr>
+        <w:t>$_POST</w:t>
+      </w:r>
+      <w:r>
+        <w:rPr>
+          <w:color w:val="BCBEC4"/>
+        </w:rPr>
+        <w:t>[</w:t>
+      </w:r>
+      <w:r>
+        <w:rPr>
+          <w:color w:val="6AAB73"/>
+        </w:rPr>
+        <w:t>'email'</w:t>
+      </w:r>
+      <w:r>
+        <w:rPr>
+          <w:color w:val="BCBEC4"/>
+        </w:rPr>
+        <w:t>];</w:t>
+      </w:r>
+      <w:r>
+        <w:rPr>
+          <w:color w:val="BCBEC4"/>
+        </w:rPr>
+        <w:br/>
+        <w:t xml:space="preserve">        </w:t>
+      </w:r>
+      <w:r>
+        <w:rPr>
+          <w:color w:val="9876AA"/>
+        </w:rPr>
+        <w:t xml:space="preserve">$password </w:t>
+      </w:r>
+      <w:r>
+        <w:rPr>
+          <w:color w:val="BCBEC4"/>
+        </w:rPr>
+        <w:t xml:space="preserve">= </w:t>
+      </w:r>
+      <w:r>
+        <w:rPr>
+          <w:color w:val="9876AA"/>
+        </w:rPr>
+        <w:t>$_POST</w:t>
+      </w:r>
+      <w:r>
+        <w:rPr>
+          <w:color w:val="BCBEC4"/>
+        </w:rPr>
+        <w:t>[</w:t>
+      </w:r>
+      <w:r>
+        <w:rPr>
+          <w:color w:val="6AAB73"/>
+        </w:rPr>
+        <w:t>'password'</w:t>
+      </w:r>
+      <w:r>
+        <w:rPr>
+          <w:color w:val="BCBEC4"/>
+        </w:rPr>
+        <w:t>];</w:t>
+      </w:r>
+      <w:r>
+        <w:rPr>
+          <w:color w:val="BCBEC4"/>
+        </w:rPr>
+        <w:br/>
+      </w:r>
+      <w:r>
+        <w:rPr>
+          <w:color w:val="BCBEC4"/>
+        </w:rPr>
+        <w:br/>
+        <w:t xml:space="preserve">        </w:t>
+      </w:r>
+      <w:r>
+        <w:rPr>
+          <w:color w:val="9876AA"/>
+        </w:rPr>
+        <w:t xml:space="preserve">$stmt </w:t>
+      </w:r>
+      <w:r>
+        <w:rPr>
+          <w:color w:val="BCBEC4"/>
+        </w:rPr>
+        <w:t xml:space="preserve">= </w:t>
+      </w:r>
+      <w:r>
+        <w:rPr>
+          <w:color w:val="9876AA"/>
+        </w:rPr>
+        <w:t>$pdo</w:t>
+      </w:r>
+      <w:r>
+        <w:rPr>
+          <w:color w:val="BCBEC4"/>
+        </w:rPr>
+        <w:t>-&gt;</w:t>
+      </w:r>
+      <w:r>
+        <w:rPr>
+          <w:color w:val="57AAF7"/>
+        </w:rPr>
+        <w:t>prepare</w:t>
+      </w:r>
+      <w:r>
+        <w:rPr>
+          <w:color w:val="BCBEC4"/>
+        </w:rPr>
+        <w:t>(</w:t>
+      </w:r>
+      <w:r>
+        <w:rPr>
+          <w:color w:val="6AAB73"/>
+        </w:rPr>
+        <w:t>"</w:t>
+      </w:r>
+      <w:r>
+        <w:rPr>
+          <w:color w:val="6AAB73"/>
+          <w:shd w:val="clear" w:color="auto" w:fill="293C40"/>
+        </w:rPr>
+        <w:t>INSERT INTO USERS(Name, Surname, Age, Email, Password)</w:t>
+      </w:r>
+      <w:r>
+        <w:rPr>
+          <w:color w:val="6AAB73"/>
+          <w:shd w:val="clear" w:color="auto" w:fill="293C40"/>
+        </w:rPr>
+        <w:br/>
+        <w:t>VALUES (:name, :surname, :age, :email, :password)</w:t>
+      </w:r>
+      <w:r>
+        <w:rPr>
+          <w:color w:val="6AAB73"/>
+        </w:rPr>
+        <w:t>"</w:t>
+      </w:r>
+      <w:r>
+        <w:rPr>
+          <w:color w:val="BCBEC4"/>
+        </w:rPr>
+        <w:t>);</w:t>
+      </w:r>
+      <w:r>
+        <w:rPr>
+          <w:color w:val="BCBEC4"/>
+        </w:rPr>
+        <w:br/>
+      </w:r>
+      <w:r>
+        <w:rPr>
+          <w:color w:val="BCBEC4"/>
+        </w:rPr>
+        <w:br/>
+        <w:t xml:space="preserve">        </w:t>
+      </w:r>
+      <w:r>
+        <w:rPr>
+          <w:color w:val="9876AA"/>
+        </w:rPr>
+        <w:t>$stmt</w:t>
+      </w:r>
+      <w:r>
+        <w:rPr>
+          <w:color w:val="BCBEC4"/>
+        </w:rPr>
+        <w:t>-&gt;</w:t>
+      </w:r>
+      <w:r>
+        <w:rPr>
+          <w:color w:val="57AAF7"/>
+        </w:rPr>
+        <w:t>execute</w:t>
+      </w:r>
+      <w:r>
+        <w:rPr>
+          <w:color w:val="BCBEC4"/>
+        </w:rPr>
+        <w:t>([</w:t>
+      </w:r>
+      <w:r>
+        <w:rPr>
+          <w:color w:val="6AAB73"/>
+        </w:rPr>
+        <w:t xml:space="preserve">'name' </w:t>
+      </w:r>
+      <w:r>
+        <w:rPr>
+          <w:color w:val="BCBEC4"/>
+        </w:rPr>
+        <w:t xml:space="preserve">=&gt; </w:t>
+      </w:r>
+      <w:r>
+        <w:rPr>
+          <w:color w:val="9876AA"/>
+        </w:rPr>
+        <w:t>$name</w:t>
+      </w:r>
+      <w:r>
+        <w:rPr>
+          <w:color w:val="BCBEC4"/>
+        </w:rPr>
+        <w:t xml:space="preserve">, </w:t>
+      </w:r>
+      <w:r>
+        <w:rPr>
+          <w:color w:val="6AAB73"/>
+        </w:rPr>
+        <w:t xml:space="preserve">'surname' </w:t>
+      </w:r>
+      <w:r>
+        <w:rPr>
+          <w:color w:val="BCBEC4"/>
+        </w:rPr>
+        <w:t xml:space="preserve">=&gt; </w:t>
+      </w:r>
+      <w:r>
+        <w:rPr>
+          <w:color w:val="9876AA"/>
+        </w:rPr>
+        <w:t>$surname</w:t>
+      </w:r>
+      <w:r>
+        <w:rPr>
+          <w:color w:val="BCBEC4"/>
+        </w:rPr>
+        <w:t xml:space="preserve">, </w:t>
+      </w:r>
+      <w:r>
+        <w:rPr>
+          <w:color w:val="6AAB73"/>
+        </w:rPr>
+        <w:t xml:space="preserve">'age' </w:t>
+      </w:r>
+      <w:r>
+        <w:rPr>
+          <w:color w:val="BCBEC4"/>
+        </w:rPr>
+        <w:t xml:space="preserve">=&gt; </w:t>
+      </w:r>
+      <w:r>
+        <w:rPr>
+          <w:color w:val="9876AA"/>
+        </w:rPr>
+        <w:t>$age</w:t>
+      </w:r>
+      <w:r>
+        <w:rPr>
+          <w:color w:val="BCBEC4"/>
+        </w:rPr>
+        <w:t>,</w:t>
+      </w:r>
+      <w:r>
+        <w:rPr>
+          <w:color w:val="BCBEC4"/>
+        </w:rPr>
+        <w:br/>
+        <w:t xml:space="preserve">            </w:t>
+      </w:r>
+      <w:r>
+        <w:rPr>
+          <w:color w:val="6AAB73"/>
+        </w:rPr>
+        <w:t xml:space="preserve">'email' </w:t>
+      </w:r>
+      <w:r>
+        <w:rPr>
+          <w:color w:val="BCBEC4"/>
+        </w:rPr>
+        <w:t xml:space="preserve">=&gt; </w:t>
+      </w:r>
+      <w:r>
+        <w:rPr>
+          <w:color w:val="9876AA"/>
+        </w:rPr>
+        <w:t>$email</w:t>
+      </w:r>
+      <w:r>
+        <w:rPr>
+          <w:color w:val="BCBEC4"/>
+        </w:rPr>
+        <w:t xml:space="preserve">, </w:t>
+      </w:r>
+      <w:r>
+        <w:rPr>
+          <w:color w:val="6AAB73"/>
+        </w:rPr>
+        <w:t xml:space="preserve">'password' </w:t>
+      </w:r>
+      <w:r>
+        <w:rPr>
+          <w:color w:val="BCBEC4"/>
+        </w:rPr>
+        <w:t xml:space="preserve">=&gt; </w:t>
+      </w:r>
+      <w:r>
+        <w:rPr>
+          <w:color w:val="9876AA"/>
+        </w:rPr>
+        <w:t>$password</w:t>
+      </w:r>
+      <w:r>
+        <w:rPr>
+          <w:color w:val="BCBEC4"/>
+        </w:rPr>
+        <w:t>]);</w:t>
+      </w:r>
+      <w:r>
+        <w:rPr>
+          <w:color w:val="BCBEC4"/>
+        </w:rPr>
+        <w:br/>
+      </w:r>
+      <w:r>
+        <w:rPr>
+          <w:color w:val="BCBEC4"/>
+        </w:rPr>
+        <w:br/>
+        <w:t xml:space="preserve">        </w:t>
+      </w:r>
+      <w:r>
+        <w:rPr>
+          <w:color w:val="9876AA"/>
+        </w:rPr>
+        <w:t>$messages</w:t>
+      </w:r>
+      <w:r>
+        <w:rPr>
+          <w:color w:val="BCBEC4"/>
+        </w:rPr>
+        <w:t xml:space="preserve">[] = </w:t>
+      </w:r>
+      <w:r>
+        <w:rPr>
+          <w:color w:val="6AAB73"/>
+        </w:rPr>
+        <w:t>"Registered successfully"</w:t>
+      </w:r>
+      <w:r>
+        <w:rPr>
+          <w:color w:val="BCBEC4"/>
+        </w:rPr>
+        <w:t>;</w:t>
+      </w:r>
+      <w:r>
+        <w:rPr>
+          <w:color w:val="BCBEC4"/>
+        </w:rPr>
+        <w:br/>
+        <w:t xml:space="preserve">    }</w:t>
+      </w:r>
+      <w:r>
+        <w:rPr>
+          <w:color w:val="BCBEC4"/>
+        </w:rPr>
+        <w:br/>
+        <w:t xml:space="preserve">    </w:t>
+      </w:r>
+      <w:r>
+        <w:rPr>
+          <w:color w:val="CF8E6D"/>
+        </w:rPr>
+        <w:t>catch</w:t>
+      </w:r>
+      <w:r>
+        <w:rPr>
+          <w:color w:val="BCBEC4"/>
+        </w:rPr>
+        <w:t xml:space="preserve">(PDOException </w:t>
+      </w:r>
+      <w:r>
+        <w:rPr>
+          <w:color w:val="9876AA"/>
+        </w:rPr>
+        <w:t>$e</w:t>
+      </w:r>
+      <w:r>
+        <w:rPr>
+          <w:color w:val="BCBEC4"/>
+        </w:rPr>
+        <w:t>) {</w:t>
+      </w:r>
+      <w:r>
+        <w:rPr>
+          <w:color w:val="BCBEC4"/>
+        </w:rPr>
+        <w:br/>
+        <w:t xml:space="preserve">        </w:t>
+      </w:r>
+      <w:r>
+        <w:rPr>
+          <w:color w:val="9876AA"/>
+        </w:rPr>
+        <w:t xml:space="preserve">$msg </w:t>
+      </w:r>
+      <w:r>
+        <w:rPr>
+          <w:color w:val="BCBEC4"/>
+        </w:rPr>
+        <w:t xml:space="preserve">= </w:t>
+      </w:r>
+      <w:r>
+        <w:rPr>
+          <w:color w:val="9876AA"/>
+        </w:rPr>
+        <w:t>$e</w:t>
+      </w:r>
+      <w:r>
+        <w:rPr>
+          <w:color w:val="BCBEC4"/>
+        </w:rPr>
+        <w:t>-&gt;</w:t>
+      </w:r>
+      <w:r>
+        <w:rPr>
+          <w:color w:val="57AAF7"/>
+        </w:rPr>
+        <w:t>getMessage</w:t>
+      </w:r>
+      <w:r>
+        <w:rPr>
+          <w:color w:val="BCBEC4"/>
+        </w:rPr>
+        <w:t>();</w:t>
+      </w:r>
+      <w:r>
+        <w:rPr>
+          <w:color w:val="BCBEC4"/>
+        </w:rPr>
+        <w:br/>
+        <w:t xml:space="preserve">        </w:t>
+      </w:r>
+      <w:r>
+        <w:rPr>
+          <w:color w:val="9876AA"/>
+        </w:rPr>
+        <w:t>$messages</w:t>
+      </w:r>
+      <w:r>
+        <w:rPr>
+          <w:color w:val="BCBEC4"/>
+        </w:rPr>
+        <w:t xml:space="preserve">[] = </w:t>
+      </w:r>
+      <w:r>
+        <w:rPr>
+          <w:color w:val="6AAB73"/>
+        </w:rPr>
+        <w:t>"</w:t>
+      </w:r>
+      <w:r>
+        <w:rPr>
+          <w:color w:val="6AAB73"/>
+          <w:shd w:val="clear" w:color="auto" w:fill="293C40"/>
+        </w:rPr>
+        <w:t>&lt;div style='color: white; background-color: red'&gt;</w:t>
+      </w:r>
+      <w:r>
+        <w:rPr>
+          <w:color w:val="9876AA"/>
+        </w:rPr>
+        <w:t>$msg</w:t>
+      </w:r>
+      <w:r>
+        <w:rPr>
+          <w:color w:val="6AAB73"/>
+          <w:shd w:val="clear" w:color="auto" w:fill="293C40"/>
+        </w:rPr>
+        <w:t>&lt;/div&gt;</w:t>
+      </w:r>
+      <w:r>
+        <w:rPr>
+          <w:color w:val="6AAB73"/>
+        </w:rPr>
+        <w:t>"</w:t>
+      </w:r>
+      <w:r>
+        <w:rPr>
+          <w:color w:val="BCBEC4"/>
+        </w:rPr>
+        <w:t>;</w:t>
+      </w:r>
+      <w:r>
+        <w:rPr>
+          <w:color w:val="BCBEC4"/>
+        </w:rPr>
+        <w:br/>
+        <w:t xml:space="preserve">    }</w:t>
+      </w:r>
+      <w:r>
+        <w:rPr>
+          <w:color w:val="BCBEC4"/>
+        </w:rPr>
+        <w:br/>
+        <w:t>}</w:t>
+      </w:r>
+      <w:r>
+        <w:rPr>
+          <w:color w:val="BCBEC4"/>
+        </w:rPr>
+        <w:br/>
+      </w:r>
+      <w:r>
+        <w:rPr>
+          <w:color w:val="BCBEC4"/>
+        </w:rPr>
+        <w:br/>
+      </w:r>
+      <w:r>
+        <w:rPr>
+          <w:color w:val="CF8E6D"/>
+        </w:rPr>
+        <w:t>?&gt;</w:t>
+      </w:r>
+    </w:p>
+    <w:p/>
+    <w:p>
+      <w:pPr>
+        <w:rPr>
+          <w:lang w:val="ru-RU"/>
+        </w:rPr>
+      </w:pPr>
+      <w:r>
+        <w:t>Завдання 2</w:t>
+      </w:r>
+      <w:r>
+        <w:rPr>
+          <w:lang w:val="ru-RU"/>
+        </w:rPr>
+        <w:t>:</w:t>
+      </w:r>
+    </w:p>
+    <w:p>
+      <w:pPr>
+        <w:rPr>
+          <w:lang w:val="ru-RU"/>
+        </w:rPr>
+      </w:pPr>
+      <w:r>
+        <w:rPr>
+          <w:lang w:val="ru-RU"/>
+        </w:rPr>
+        <w:lastRenderedPageBreak/>
+        <w:drawing>
+          <wp:inline distT="0" distB="0" distL="0" distR="0" wp14:anchorId="749DD691" wp14:editId="42EFFF4E">
+            <wp:extent cx="6120765" cy="2612390"/>
+            <wp:effectExtent l="0" t="0" r="0" b="0"/>
+            <wp:docPr id="9" name="Рисунок 9"/>
+            <wp:cNvGraphicFramePr>
+              <a:graphicFrameLocks xmlns:a="http://schemas.openxmlformats.org/drawingml/2006/main" noChangeAspect="1"/>
+            </wp:cNvGraphicFramePr>
+            <a:graphic xmlns:a="http://schemas.openxmlformats.org/drawingml/2006/main">
+              <a:graphicData uri="http://schemas.openxmlformats.org/drawingml/2006/picture">
+                <pic:pic xmlns:pic="http://schemas.openxmlformats.org/drawingml/2006/picture">
+                  <pic:nvPicPr>
+                    <pic:cNvPr id="1" name=""/>
+                    <pic:cNvPicPr/>
+                  </pic:nvPicPr>
+                  <pic:blipFill>
+                    <a:blip r:embed="rId12"/>
+                    <a:stretch>
+                      <a:fillRect/>
+                    </a:stretch>
+                  </pic:blipFill>
+                  <pic:spPr>
+                    <a:xfrm>
+                      <a:off x="0" y="0"/>
+                      <a:ext cx="6120765" cy="2612390"/>
+                    </a:xfrm>
+                    <a:prstGeom prst="rect">
+                      <a:avLst/>
+                    </a:prstGeom>
+                  </pic:spPr>
+                </pic:pic>
+              </a:graphicData>
+            </a:graphic>
+          </wp:inline>
+        </w:drawing>
+      </w:r>
+    </w:p>
+    <w:p>
+      <w:pPr>
+        <w:jc w:val="center"/>
+        <w:rPr>
+          <w:lang w:val="ru-RU"/>
+        </w:rPr>
+      </w:pPr>
+      <w:r>
+        <w:rPr>
+          <w:lang w:val="ru-RU"/>
+        </w:rPr>
+        <w:t>Сторінка з продуктами.</w:t>
+      </w:r>
+    </w:p>
+    <w:p>
+      <w:pPr>
+        <w:rPr>
+          <w:lang w:val="ru-RU"/>
+        </w:rPr>
+      </w:pPr>
+    </w:p>
+    <w:p>
+      <w:pPr>
+        <w:rPr>
+          <w:lang w:val="ru-RU"/>
+        </w:rPr>
+      </w:pPr>
+      <w:r>
+        <w:rPr>
+          <w:lang w:val="ru-RU"/>
+        </w:rPr>
+        <w:t>На сторінці можна створити новий продукт, видалити та оновити.</w:t>
+      </w:r>
+    </w:p>
+    <w:p>
+      <w:pPr>
+        <w:rPr>
+          <w:lang w:val="ru-RU"/>
+        </w:rPr>
+      </w:pPr>
+      <w:r>
+        <w:rPr>
+          <w:lang w:val="ru-RU"/>
+        </w:rPr>
+        <w:drawing>
+          <wp:inline distT="0" distB="0" distL="0" distR="0" wp14:anchorId="1F02DE7D" wp14:editId="7DCA8024">
+            <wp:extent cx="6120765" cy="2675890"/>
+            <wp:effectExtent l="0" t="0" r="0" b="0"/>
+            <wp:docPr id="10" name="Рисунок 10"/>
+            <wp:cNvGraphicFramePr>
+              <a:graphicFrameLocks xmlns:a="http://schemas.openxmlformats.org/drawingml/2006/main" noChangeAspect="1"/>
+            </wp:cNvGraphicFramePr>
+            <a:graphic xmlns:a="http://schemas.openxmlformats.org/drawingml/2006/main">
+              <a:graphicData uri="http://schemas.openxmlformats.org/drawingml/2006/picture">
+                <pic:pic xmlns:pic="http://schemas.openxmlformats.org/drawingml/2006/picture">
+                  <pic:nvPicPr>
+                    <pic:cNvPr id="1" name=""/>
+                    <pic:cNvPicPr/>
+                  </pic:nvPicPr>
+                  <pic:blipFill>
+                    <a:blip r:embed="rId13"/>
+                    <a:stretch>
+                      <a:fillRect/>
+                    </a:stretch>
+                  </pic:blipFill>
+                  <pic:spPr>
+                    <a:xfrm>
+                      <a:off x="0" y="0"/>
+                      <a:ext cx="6120765" cy="2675890"/>
+                    </a:xfrm>
+                    <a:prstGeom prst="rect">
+                      <a:avLst/>
+                    </a:prstGeom>
+                  </pic:spPr>
+                </pic:pic>
+              </a:graphicData>
+            </a:graphic>
+          </wp:inline>
+        </w:drawing>
+      </w:r>
+    </w:p>
+    <w:p>
+      <w:pPr>
+        <w:jc w:val="center"/>
+        <w:rPr>
+          <w:lang w:val="ru-RU"/>
+        </w:rPr>
+      </w:pPr>
+      <w:r>
+        <w:t>Результат створення нового запису (</w:t>
+      </w:r>
+      <w:r>
         <w:rPr>
           <w:lang w:val="en-US"/>
+        </w:rPr>
+        <w:t>Tovar</w:t>
+      </w:r>
+      <w:r>
+        <w:rPr>
+          <w:lang w:val="ru-RU"/>
+        </w:rPr>
+        <w:t xml:space="preserve">4), </w:t>
+      </w:r>
+      <w:r>
+        <w:t xml:space="preserve">редагування створеного </w:t>
+      </w:r>
+      <w:r>
+        <w:rPr>
+          <w:lang w:val="ru-RU"/>
+        </w:rPr>
+        <w:t>(</w:t>
+      </w:r>
+      <w:r>
+        <w:rPr>
+          <w:lang w:val="en-US"/>
+        </w:rPr>
+        <w:t>Tovar</w:t>
+      </w:r>
+      <w:r>
+        <w:rPr>
+          <w:lang w:val="ru-RU"/>
+        </w:rPr>
+        <w:t xml:space="preserve">2) </w:t>
+      </w:r>
+      <w:r>
+        <w:t>і видалення (</w:t>
+      </w:r>
+      <w:r>
+        <w:rPr>
+          <w:lang w:val="en-US"/>
+        </w:rPr>
+        <w:t>Tovar</w:t>
+      </w:r>
+      <w:r>
+        <w:rPr>
+          <w:lang w:val="ru-RU"/>
+        </w:rPr>
+        <w:t>3).</w:t>
+      </w:r>
+    </w:p>
+    <w:p>
+      <w:pPr>
+        <w:rPr>
+          <w:lang w:val="en-US"/>
+        </w:rPr>
+      </w:pPr>
+      <w:r>
+        <w:t>Завдання 3</w:t>
+      </w:r>
+      <w:r>
+        <w:rPr>
+          <w:lang w:val="en-US"/>
+        </w:rPr>
+        <w:t>:</w:t>
+      </w:r>
+    </w:p>
+    <w:p>
+      <w:pPr>
+        <w:jc w:val="center"/>
+        <w:rPr>
+          <w:lang w:val="en-US"/>
+        </w:rPr>
+      </w:pPr>
+      <w:r>
+        <w:rPr>
+          <w:lang w:val="en-US"/>
+        </w:rPr>
+        <w:drawing>
+          <wp:inline distT="0" distB="0" distL="0" distR="0" wp14:anchorId="4261D835" wp14:editId="1B94EF0E">
+            <wp:extent cx="4832148" cy="2370705"/>
+            <wp:effectExtent l="0" t="0" r="6985" b="0"/>
+            <wp:docPr id="13" name="Рисунок 13"/>
+            <wp:cNvGraphicFramePr>
+              <a:graphicFrameLocks xmlns:a="http://schemas.openxmlformats.org/drawingml/2006/main" noChangeAspect="1"/>
+            </wp:cNvGraphicFramePr>
+            <a:graphic xmlns:a="http://schemas.openxmlformats.org/drawingml/2006/main">
+              <a:graphicData uri="http://schemas.openxmlformats.org/drawingml/2006/picture">
+                <pic:pic xmlns:pic="http://schemas.openxmlformats.org/drawingml/2006/picture">
+                  <pic:nvPicPr>
+                    <pic:cNvPr id="1" name=""/>
+                    <pic:cNvPicPr/>
+                  </pic:nvPicPr>
+                  <pic:blipFill>
+                    <a:blip r:embed="rId14"/>
+                    <a:stretch>
+                      <a:fillRect/>
+                    </a:stretch>
+                  </pic:blipFill>
+                  <pic:spPr>
+                    <a:xfrm>
+                      <a:off x="0" y="0"/>
+                      <a:ext cx="4840734" cy="2374917"/>
+                    </a:xfrm>
+                    <a:prstGeom prst="rect">
+                      <a:avLst/>
+                    </a:prstGeom>
+                  </pic:spPr>
+                </pic:pic>
+              </a:graphicData>
+            </a:graphic>
+          </wp:inline>
+        </w:drawing>
+      </w:r>
+    </w:p>
+    <w:p>
+      <w:pPr>
+        <w:jc w:val="center"/>
+      </w:pPr>
+      <w:r>
+        <w:t>Схожа сторінка була побудована і для іншої таблиці бази даних.</w:t>
+      </w:r>
+    </w:p>
+    <w:p>
+      <w:pPr>
+        <w:jc w:val="center"/>
+      </w:pPr>
+      <w:r>
+        <w:lastRenderedPageBreak/>
+        <w:drawing>
+          <wp:inline distT="0" distB="0" distL="0" distR="0" wp14:anchorId="444738B6" wp14:editId="361C9926">
+            <wp:extent cx="4749165" cy="5180280"/>
+            <wp:effectExtent l="0" t="0" r="0" b="1905"/>
+            <wp:docPr id="14" name="Рисунок 14"/>
+            <wp:cNvGraphicFramePr>
+              <a:graphicFrameLocks xmlns:a="http://schemas.openxmlformats.org/drawingml/2006/main" noChangeAspect="1"/>
+            </wp:cNvGraphicFramePr>
+            <a:graphic xmlns:a="http://schemas.openxmlformats.org/drawingml/2006/main">
+              <a:graphicData uri="http://schemas.openxmlformats.org/drawingml/2006/picture">
+                <pic:pic xmlns:pic="http://schemas.openxmlformats.org/drawingml/2006/picture">
+                  <pic:nvPicPr>
+                    <pic:cNvPr id="1" name=""/>
+                    <pic:cNvPicPr/>
+                  </pic:nvPicPr>
+                  <pic:blipFill>
+                    <a:blip r:embed="rId15"/>
+                    <a:stretch>
+                      <a:fillRect/>
+                    </a:stretch>
+                  </pic:blipFill>
+                  <pic:spPr>
+                    <a:xfrm>
+                      <a:off x="0" y="0"/>
+                      <a:ext cx="4751723" cy="5183070"/>
+                    </a:xfrm>
+                    <a:prstGeom prst="rect">
+                      <a:avLst/>
+                    </a:prstGeom>
+                  </pic:spPr>
+                </pic:pic>
+              </a:graphicData>
+            </a:graphic>
+          </wp:inline>
+        </w:drawing>
+      </w:r>
+    </w:p>
+    <w:p>
+      <w:pPr>
+        <w:jc w:val="center"/>
+      </w:pPr>
+      <w:r>
+        <w:t>Сторінка з статистикою сайту.</w:t>
+      </w:r>
+    </w:p>
+    <w:p>
+      <w:pPr>
+        <w:rPr>
+          <w:lang w:val="ru-RU"/>
+        </w:rPr>
+      </w:pPr>
+    </w:p>
+    <w:p>
+      <w:pPr>
+        <w:rPr>
+          <w:lang w:val="ru-RU"/>
+        </w:rPr>
+      </w:pPr>
+    </w:p>
+    <w:p>
+      <w:pPr>
+        <w:rPr>
+          <w:lang w:val="ru-RU"/>
         </w:rPr>
       </w:pPr>
     </w:p>
@@ -307,7 +3593,7 @@
       <w:pPr>
         <w:jc w:val="center"/>
         <w:rPr>
-          <w:lang w:val="en-US"/>
+          <w:lang w:val="ru-RU"/>
         </w:rPr>
       </w:pPr>
     </w:p>
@@ -752,6 +4038,56 @@
     <w:semiHidden/>
     <w:unhideWhenUsed/>
   </w:style>
+  <w:style w:type="paragraph" w:styleId="HTML">
+    <w:name w:val="HTML Preformatted"/>
+    <w:basedOn w:val="a"/>
+    <w:link w:val="HTML0"/>
+    <w:uiPriority w:val="99"/>
+    <w:semiHidden/>
+    <w:unhideWhenUsed/>
+    <w:rsid w:val="00571790"/>
+    <w:pPr>
+      <w:tabs>
+        <w:tab w:val="left" w:pos="916"/>
+        <w:tab w:val="left" w:pos="1832"/>
+        <w:tab w:val="left" w:pos="2748"/>
+        <w:tab w:val="left" w:pos="3664"/>
+        <w:tab w:val="left" w:pos="4580"/>
+        <w:tab w:val="left" w:pos="5496"/>
+        <w:tab w:val="left" w:pos="6412"/>
+        <w:tab w:val="left" w:pos="7328"/>
+        <w:tab w:val="left" w:pos="8244"/>
+        <w:tab w:val="left" w:pos="9160"/>
+        <w:tab w:val="left" w:pos="10076"/>
+        <w:tab w:val="left" w:pos="10992"/>
+        <w:tab w:val="left" w:pos="11908"/>
+        <w:tab w:val="left" w:pos="12824"/>
+        <w:tab w:val="left" w:pos="13740"/>
+        <w:tab w:val="left" w:pos="14656"/>
+      </w:tabs>
+      <w:spacing w:after="0" w:line="240" w:lineRule="auto"/>
+    </w:pPr>
+    <w:rPr>
+      <w:rFonts w:ascii="Courier New" w:eastAsia="Times New Roman" w:hAnsi="Courier New" w:cs="Courier New"/>
+      <w:sz w:val="20"/>
+      <w:szCs w:val="20"/>
+      <w:lang w:eastAsia="uk-UA"/>
+    </w:rPr>
+  </w:style>
+  <w:style w:type="character" w:customStyle="1" w:styleId="HTML0">
+    <w:name w:val="Стандартный HTML Знак"/>
+    <w:basedOn w:val="a0"/>
+    <w:link w:val="HTML"/>
+    <w:uiPriority w:val="99"/>
+    <w:semiHidden/>
+    <w:rsid w:val="00571790"/>
+    <w:rPr>
+      <w:rFonts w:ascii="Courier New" w:eastAsia="Times New Roman" w:hAnsi="Courier New" w:cs="Courier New"/>
+      <w:sz w:val="20"/>
+      <w:szCs w:val="20"/>
+      <w:lang w:eastAsia="uk-UA"/>
+    </w:rPr>
+  </w:style>
 </w:styles>
 </file>
 

</xml_diff>